<commit_message>
Finalizacion de la tabla de pruebas con algunas de las pruebas que se hicieron en los test
</commit_message>
<xml_diff>
--- a/Info/ProyectoFinalPasosPensamientoComputacional.docx
+++ b/Info/ProyectoFinalPasosPensamientoComputacional.docx
@@ -2853,116 +2853,87 @@
                 <w:rFonts w:ascii="Times New Roman" w:hAnsi="Times New Roman" w:cs="Times New Roman"/>
                 <w:sz w:val="24"/>
                 <w:szCs w:val="24"/>
-                <w:lang w:val="es-CO"/>
-              </w:rPr>
-            </w:pPr>
-            <w:r>
-              <w:rPr>
-                <w:rFonts w:ascii="Times New Roman" w:hAnsi="Times New Roman" w:cs="Times New Roman"/>
-                <w:sz w:val="24"/>
-                <w:szCs w:val="24"/>
-                <w:lang w:val="es-CO"/>
+                <w:lang w:val="en-US"/>
+              </w:rPr>
+            </w:pPr>
+            <w:r>
+              <w:rPr>
+                <w:rFonts w:ascii="Times New Roman" w:hAnsi="Times New Roman" w:cs="Times New Roman"/>
+                <w:sz w:val="24"/>
+                <w:szCs w:val="24"/>
+                <w:lang w:val="en-US"/>
               </w:rPr>
               <w:t>-</w:t>
             </w:r>
-            <w:proofErr w:type="spellStart"/>
-            <w:r>
-              <w:rPr>
-                <w:rFonts w:ascii="Times New Roman" w:hAnsi="Times New Roman" w:cs="Times New Roman"/>
-                <w:sz w:val="24"/>
-                <w:szCs w:val="24"/>
-                <w:lang w:val="es-CO"/>
-              </w:rPr>
-              <w:t>String</w:t>
-            </w:r>
-            <w:proofErr w:type="spellEnd"/>
-            <w:r>
-              <w:rPr>
-                <w:rFonts w:ascii="Times New Roman" w:hAnsi="Times New Roman" w:cs="Times New Roman"/>
-                <w:sz w:val="24"/>
-                <w:szCs w:val="24"/>
-                <w:lang w:val="es-CO"/>
-              </w:rPr>
-              <w:t xml:space="preserve"> nombre</w:t>
-            </w:r>
-          </w:p>
-          <w:p>
-            <w:pPr>
-              <w:rPr>
-                <w:rFonts w:ascii="Times New Roman" w:hAnsi="Times New Roman" w:cs="Times New Roman"/>
-                <w:sz w:val="24"/>
-                <w:szCs w:val="24"/>
-                <w:lang w:val="es-CO"/>
-              </w:rPr>
-            </w:pPr>
-            <w:r>
-              <w:rPr>
-                <w:rFonts w:ascii="Times New Roman" w:hAnsi="Times New Roman" w:cs="Times New Roman"/>
-                <w:sz w:val="24"/>
-                <w:szCs w:val="24"/>
-                <w:lang w:val="es-CO"/>
-              </w:rPr>
-              <w:t>-</w:t>
-            </w:r>
-            <w:proofErr w:type="spellStart"/>
-            <w:r>
-              <w:rPr>
-                <w:rFonts w:ascii="Times New Roman" w:hAnsi="Times New Roman" w:cs="Times New Roman"/>
-                <w:sz w:val="24"/>
-                <w:szCs w:val="24"/>
-                <w:lang w:val="es-CO"/>
-              </w:rPr>
-              <w:t>String</w:t>
-            </w:r>
-            <w:proofErr w:type="spellEnd"/>
-            <w:r>
-              <w:rPr>
-                <w:rFonts w:ascii="Times New Roman" w:hAnsi="Times New Roman" w:cs="Times New Roman"/>
-                <w:sz w:val="24"/>
-                <w:szCs w:val="24"/>
-                <w:lang w:val="es-CO"/>
-              </w:rPr>
-              <w:t xml:space="preserve"> id</w:t>
-            </w:r>
-          </w:p>
-          <w:p>
-            <w:pPr>
-              <w:rPr>
-                <w:rFonts w:ascii="Times New Roman" w:hAnsi="Times New Roman" w:cs="Times New Roman"/>
-                <w:sz w:val="24"/>
-                <w:szCs w:val="24"/>
-                <w:lang w:val="es-CO"/>
-              </w:rPr>
-            </w:pPr>
-            <w:r>
-              <w:rPr>
-                <w:rFonts w:ascii="Times New Roman" w:hAnsi="Times New Roman" w:cs="Times New Roman"/>
-                <w:sz w:val="24"/>
-                <w:szCs w:val="24"/>
-                <w:lang w:val="es-CO"/>
-              </w:rPr>
-              <w:t>-</w:t>
-            </w:r>
-            <w:proofErr w:type="spellStart"/>
-            <w:r>
-              <w:rPr>
-                <w:rFonts w:ascii="Times New Roman" w:hAnsi="Times New Roman" w:cs="Times New Roman"/>
-                <w:sz w:val="24"/>
-                <w:szCs w:val="24"/>
-                <w:lang w:val="es-CO"/>
-              </w:rPr>
-              <w:t>String</w:t>
-            </w:r>
-            <w:proofErr w:type="spellEnd"/>
-            <w:r>
-              <w:rPr>
-                <w:rFonts w:ascii="Times New Roman" w:hAnsi="Times New Roman" w:cs="Times New Roman"/>
-                <w:sz w:val="24"/>
-                <w:szCs w:val="24"/>
-                <w:lang w:val="es-CO"/>
-              </w:rPr>
-              <w:t xml:space="preserve"> correo</w:t>
-            </w:r>
+            <w:r>
+              <w:rPr>
+                <w:rFonts w:ascii="Times New Roman" w:hAnsi="Times New Roman" w:cs="Times New Roman"/>
+                <w:sz w:val="24"/>
+                <w:szCs w:val="24"/>
+                <w:lang w:val="en-US"/>
+              </w:rPr>
+              <w:t xml:space="preserve">String </w:t>
+            </w:r>
+            <w:proofErr w:type="spellStart"/>
+            <w:r>
+              <w:rPr>
+                <w:rFonts w:ascii="Times New Roman" w:hAnsi="Times New Roman" w:cs="Times New Roman"/>
+                <w:sz w:val="24"/>
+                <w:szCs w:val="24"/>
+                <w:lang w:val="en-US"/>
+              </w:rPr>
+              <w:t>nombre</w:t>
+            </w:r>
+            <w:proofErr w:type="spellEnd"/>
+          </w:p>
+          <w:p>
+            <w:pPr>
+              <w:rPr>
+                <w:rFonts w:ascii="Times New Roman" w:hAnsi="Times New Roman" w:cs="Times New Roman"/>
+                <w:sz w:val="24"/>
+                <w:szCs w:val="24"/>
+                <w:lang w:val="en-US"/>
+              </w:rPr>
+            </w:pPr>
+            <w:r>
+              <w:rPr>
+                <w:rFonts w:ascii="Times New Roman" w:hAnsi="Times New Roman" w:cs="Times New Roman"/>
+                <w:sz w:val="24"/>
+                <w:szCs w:val="24"/>
+                <w:lang w:val="en-US"/>
+              </w:rPr>
+              <w:t>-String id</w:t>
+            </w:r>
+          </w:p>
+          <w:p>
+            <w:pPr>
+              <w:rPr>
+                <w:rFonts w:ascii="Times New Roman" w:hAnsi="Times New Roman" w:cs="Times New Roman"/>
+                <w:sz w:val="24"/>
+                <w:szCs w:val="24"/>
+                <w:lang w:val="en-US"/>
+              </w:rPr>
+            </w:pPr>
+            <w:r>
+              <w:rPr>
+                <w:rFonts w:ascii="Times New Roman" w:hAnsi="Times New Roman" w:cs="Times New Roman"/>
+                <w:sz w:val="24"/>
+                <w:szCs w:val="24"/>
+                <w:lang w:val="en-US"/>
+              </w:rPr>
+              <w:t xml:space="preserve">-String </w:t>
+            </w:r>
+            <w:proofErr w:type="spellStart"/>
+            <w:r>
+              <w:rPr>
+                <w:rFonts w:ascii="Times New Roman" w:hAnsi="Times New Roman" w:cs="Times New Roman"/>
+                <w:sz w:val="24"/>
+                <w:szCs w:val="24"/>
+                <w:lang w:val="en-US"/>
+              </w:rPr>
+              <w:t>correo</w:t>
+            </w:r>
+            <w:proofErr w:type="spellEnd"/>
           </w:p>
           <w:p>
             <w:pPr>
@@ -3298,116 +3269,87 @@
                 <w:rFonts w:ascii="Times New Roman" w:hAnsi="Times New Roman" w:cs="Times New Roman"/>
                 <w:sz w:val="24"/>
                 <w:szCs w:val="24"/>
-                <w:lang w:val="es-CO"/>
-              </w:rPr>
-            </w:pPr>
-            <w:r>
-              <w:rPr>
-                <w:rFonts w:ascii="Times New Roman" w:hAnsi="Times New Roman" w:cs="Times New Roman"/>
-                <w:sz w:val="24"/>
-                <w:szCs w:val="24"/>
-                <w:lang w:val="es-CO"/>
+                <w:lang w:val="en-US"/>
+              </w:rPr>
+            </w:pPr>
+            <w:r>
+              <w:rPr>
+                <w:rFonts w:ascii="Times New Roman" w:hAnsi="Times New Roman" w:cs="Times New Roman"/>
+                <w:sz w:val="24"/>
+                <w:szCs w:val="24"/>
+                <w:lang w:val="en-US"/>
               </w:rPr>
               <w:t>-</w:t>
             </w:r>
-            <w:proofErr w:type="spellStart"/>
-            <w:r>
-              <w:rPr>
-                <w:rFonts w:ascii="Times New Roman" w:hAnsi="Times New Roman" w:cs="Times New Roman"/>
-                <w:sz w:val="24"/>
-                <w:szCs w:val="24"/>
-                <w:lang w:val="es-CO"/>
-              </w:rPr>
-              <w:t>String</w:t>
-            </w:r>
-            <w:proofErr w:type="spellEnd"/>
-            <w:r>
-              <w:rPr>
-                <w:rFonts w:ascii="Times New Roman" w:hAnsi="Times New Roman" w:cs="Times New Roman"/>
-                <w:sz w:val="24"/>
-                <w:szCs w:val="24"/>
-                <w:lang w:val="es-CO"/>
-              </w:rPr>
-              <w:t xml:space="preserve"> nombre</w:t>
-            </w:r>
-          </w:p>
-          <w:p>
-            <w:pPr>
-              <w:rPr>
-                <w:rFonts w:ascii="Times New Roman" w:hAnsi="Times New Roman" w:cs="Times New Roman"/>
-                <w:sz w:val="24"/>
-                <w:szCs w:val="24"/>
-                <w:lang w:val="es-CO"/>
-              </w:rPr>
-            </w:pPr>
-            <w:r>
-              <w:rPr>
-                <w:rFonts w:ascii="Times New Roman" w:hAnsi="Times New Roman" w:cs="Times New Roman"/>
-                <w:sz w:val="24"/>
-                <w:szCs w:val="24"/>
-                <w:lang w:val="es-CO"/>
-              </w:rPr>
-              <w:t>-</w:t>
-            </w:r>
-            <w:proofErr w:type="spellStart"/>
-            <w:r>
-              <w:rPr>
-                <w:rFonts w:ascii="Times New Roman" w:hAnsi="Times New Roman" w:cs="Times New Roman"/>
-                <w:sz w:val="24"/>
-                <w:szCs w:val="24"/>
-                <w:lang w:val="es-CO"/>
-              </w:rPr>
-              <w:t>String</w:t>
-            </w:r>
-            <w:proofErr w:type="spellEnd"/>
-            <w:r>
-              <w:rPr>
-                <w:rFonts w:ascii="Times New Roman" w:hAnsi="Times New Roman" w:cs="Times New Roman"/>
-                <w:sz w:val="24"/>
-                <w:szCs w:val="24"/>
-                <w:lang w:val="es-CO"/>
-              </w:rPr>
-              <w:t xml:space="preserve"> id</w:t>
-            </w:r>
-          </w:p>
-          <w:p>
-            <w:pPr>
-              <w:rPr>
-                <w:rFonts w:ascii="Times New Roman" w:hAnsi="Times New Roman" w:cs="Times New Roman"/>
-                <w:sz w:val="24"/>
-                <w:szCs w:val="24"/>
-                <w:lang w:val="es-CO"/>
-              </w:rPr>
-            </w:pPr>
-            <w:r>
-              <w:rPr>
-                <w:rFonts w:ascii="Times New Roman" w:hAnsi="Times New Roman" w:cs="Times New Roman"/>
-                <w:sz w:val="24"/>
-                <w:szCs w:val="24"/>
-                <w:lang w:val="es-CO"/>
-              </w:rPr>
-              <w:t>-</w:t>
-            </w:r>
-            <w:proofErr w:type="spellStart"/>
-            <w:r>
-              <w:rPr>
-                <w:rFonts w:ascii="Times New Roman" w:hAnsi="Times New Roman" w:cs="Times New Roman"/>
-                <w:sz w:val="24"/>
-                <w:szCs w:val="24"/>
-                <w:lang w:val="es-CO"/>
-              </w:rPr>
-              <w:t>String</w:t>
-            </w:r>
-            <w:proofErr w:type="spellEnd"/>
-            <w:r>
-              <w:rPr>
-                <w:rFonts w:ascii="Times New Roman" w:hAnsi="Times New Roman" w:cs="Times New Roman"/>
-                <w:sz w:val="24"/>
-                <w:szCs w:val="24"/>
-                <w:lang w:val="es-CO"/>
-              </w:rPr>
-              <w:t xml:space="preserve"> correo</w:t>
-            </w:r>
+            <w:r>
+              <w:rPr>
+                <w:rFonts w:ascii="Times New Roman" w:hAnsi="Times New Roman" w:cs="Times New Roman"/>
+                <w:sz w:val="24"/>
+                <w:szCs w:val="24"/>
+                <w:lang w:val="en-US"/>
+              </w:rPr>
+              <w:t xml:space="preserve">String </w:t>
+            </w:r>
+            <w:proofErr w:type="spellStart"/>
+            <w:r>
+              <w:rPr>
+                <w:rFonts w:ascii="Times New Roman" w:hAnsi="Times New Roman" w:cs="Times New Roman"/>
+                <w:sz w:val="24"/>
+                <w:szCs w:val="24"/>
+                <w:lang w:val="en-US"/>
+              </w:rPr>
+              <w:t>nombre</w:t>
+            </w:r>
+            <w:proofErr w:type="spellEnd"/>
+          </w:p>
+          <w:p>
+            <w:pPr>
+              <w:rPr>
+                <w:rFonts w:ascii="Times New Roman" w:hAnsi="Times New Roman" w:cs="Times New Roman"/>
+                <w:sz w:val="24"/>
+                <w:szCs w:val="24"/>
+                <w:lang w:val="en-US"/>
+              </w:rPr>
+            </w:pPr>
+            <w:r>
+              <w:rPr>
+                <w:rFonts w:ascii="Times New Roman" w:hAnsi="Times New Roman" w:cs="Times New Roman"/>
+                <w:sz w:val="24"/>
+                <w:szCs w:val="24"/>
+                <w:lang w:val="en-US"/>
+              </w:rPr>
+              <w:t>-String id</w:t>
+            </w:r>
+          </w:p>
+          <w:p>
+            <w:pPr>
+              <w:rPr>
+                <w:rFonts w:ascii="Times New Roman" w:hAnsi="Times New Roman" w:cs="Times New Roman"/>
+                <w:sz w:val="24"/>
+                <w:szCs w:val="24"/>
+                <w:lang w:val="en-US"/>
+              </w:rPr>
+            </w:pPr>
+            <w:r>
+              <w:rPr>
+                <w:rFonts w:ascii="Times New Roman" w:hAnsi="Times New Roman" w:cs="Times New Roman"/>
+                <w:sz w:val="24"/>
+                <w:szCs w:val="24"/>
+                <w:lang w:val="en-US"/>
+              </w:rPr>
+              <w:t xml:space="preserve">-String </w:t>
+            </w:r>
+            <w:proofErr w:type="spellStart"/>
+            <w:r>
+              <w:rPr>
+                <w:rFonts w:ascii="Times New Roman" w:hAnsi="Times New Roman" w:cs="Times New Roman"/>
+                <w:sz w:val="24"/>
+                <w:szCs w:val="24"/>
+                <w:lang w:val="en-US"/>
+              </w:rPr>
+              <w:t>correo</w:t>
+            </w:r>
+            <w:proofErr w:type="spellEnd"/>
           </w:p>
           <w:p>
             <w:pPr>
@@ -3657,34 +3599,40 @@
                 <w:rFonts w:ascii="Times New Roman" w:hAnsi="Times New Roman" w:cs="Times New Roman"/>
                 <w:sz w:val="24"/>
                 <w:szCs w:val="24"/>
-                <w:lang w:val="en-US"/>
-              </w:rPr>
-            </w:pPr>
-            <w:r>
-              <w:rPr>
-                <w:rFonts w:ascii="Times New Roman" w:hAnsi="Times New Roman" w:cs="Times New Roman"/>
-                <w:sz w:val="24"/>
-                <w:szCs w:val="24"/>
-                <w:lang w:val="en-US"/>
+              </w:rPr>
+            </w:pPr>
+            <w:r>
+              <w:rPr>
+                <w:rFonts w:ascii="Times New Roman" w:hAnsi="Times New Roman" w:cs="Times New Roman"/>
+                <w:sz w:val="24"/>
+                <w:szCs w:val="24"/>
               </w:rPr>
               <w:t>-</w:t>
             </w:r>
-            <w:r>
-              <w:rPr>
-                <w:rFonts w:ascii="Times New Roman" w:hAnsi="Times New Roman" w:cs="Times New Roman"/>
-                <w:sz w:val="24"/>
-                <w:szCs w:val="24"/>
-                <w:lang w:val="en-US"/>
-              </w:rPr>
-              <w:t xml:space="preserve">String </w:t>
-            </w:r>
-            <w:proofErr w:type="spellStart"/>
-            <w:r>
-              <w:rPr>
-                <w:rFonts w:ascii="Times New Roman" w:hAnsi="Times New Roman" w:cs="Times New Roman"/>
-                <w:sz w:val="24"/>
-                <w:szCs w:val="24"/>
-                <w:lang w:val="en-US"/>
+            <w:proofErr w:type="spellStart"/>
+            <w:r>
+              <w:rPr>
+                <w:rFonts w:ascii="Times New Roman" w:hAnsi="Times New Roman" w:cs="Times New Roman"/>
+                <w:sz w:val="24"/>
+                <w:szCs w:val="24"/>
+              </w:rPr>
+              <w:t>String</w:t>
+            </w:r>
+            <w:proofErr w:type="spellEnd"/>
+            <w:r>
+              <w:rPr>
+                <w:rFonts w:ascii="Times New Roman" w:hAnsi="Times New Roman" w:cs="Times New Roman"/>
+                <w:sz w:val="24"/>
+                <w:szCs w:val="24"/>
+              </w:rPr>
+              <w:t xml:space="preserve"> </w:t>
+            </w:r>
+            <w:proofErr w:type="spellStart"/>
+            <w:r>
+              <w:rPr>
+                <w:rFonts w:ascii="Times New Roman" w:hAnsi="Times New Roman" w:cs="Times New Roman"/>
+                <w:sz w:val="24"/>
+                <w:szCs w:val="24"/>
               </w:rPr>
               <w:t>numeroSala</w:t>
             </w:r>
@@ -3696,15 +3644,13 @@
                 <w:rFonts w:ascii="Times New Roman" w:hAnsi="Times New Roman" w:cs="Times New Roman"/>
                 <w:sz w:val="24"/>
                 <w:szCs w:val="24"/>
-                <w:lang w:val="en-US"/>
-              </w:rPr>
-            </w:pPr>
-            <w:r>
-              <w:rPr>
-                <w:rFonts w:ascii="Times New Roman" w:hAnsi="Times New Roman" w:cs="Times New Roman"/>
-                <w:sz w:val="24"/>
-                <w:szCs w:val="24"/>
-                <w:lang w:val="en-US"/>
+              </w:rPr>
+            </w:pPr>
+            <w:r>
+              <w:rPr>
+                <w:rFonts w:ascii="Times New Roman" w:hAnsi="Times New Roman" w:cs="Times New Roman"/>
+                <w:sz w:val="24"/>
+                <w:szCs w:val="24"/>
               </w:rPr>
               <w:t>-</w:t>
             </w:r>
@@ -3714,7 +3660,6 @@
                 <w:rFonts w:ascii="Times New Roman" w:hAnsi="Times New Roman" w:cs="Times New Roman"/>
                 <w:sz w:val="24"/>
                 <w:szCs w:val="24"/>
-                <w:lang w:val="en-US"/>
               </w:rPr>
               <w:t>boolean</w:t>
             </w:r>
@@ -3724,7 +3669,41 @@
                 <w:rFonts w:ascii="Times New Roman" w:hAnsi="Times New Roman" w:cs="Times New Roman"/>
                 <w:sz w:val="24"/>
                 <w:szCs w:val="24"/>
-                <w:lang w:val="en-US"/>
+              </w:rPr>
+              <w:t xml:space="preserve"> estado</w:t>
+            </w:r>
+          </w:p>
+          <w:p>
+            <w:pPr>
+              <w:rPr>
+                <w:rFonts w:ascii="Times New Roman" w:hAnsi="Times New Roman" w:cs="Times New Roman"/>
+                <w:sz w:val="24"/>
+                <w:szCs w:val="24"/>
+              </w:rPr>
+            </w:pPr>
+            <w:r>
+              <w:rPr>
+                <w:rFonts w:ascii="Times New Roman" w:hAnsi="Times New Roman" w:cs="Times New Roman"/>
+                <w:sz w:val="24"/>
+                <w:szCs w:val="24"/>
+              </w:rPr>
+              <w:t>-</w:t>
+            </w:r>
+            <w:proofErr w:type="spellStart"/>
+            <w:r>
+              <w:rPr>
+                <w:rFonts w:ascii="Times New Roman" w:hAnsi="Times New Roman" w:cs="Times New Roman"/>
+                <w:sz w:val="24"/>
+                <w:szCs w:val="24"/>
+              </w:rPr>
+              <w:t>TipoSala</w:t>
+            </w:r>
+            <w:proofErr w:type="spellEnd"/>
+            <w:r>
+              <w:rPr>
+                <w:rFonts w:ascii="Times New Roman" w:hAnsi="Times New Roman" w:cs="Times New Roman"/>
+                <w:sz w:val="24"/>
+                <w:szCs w:val="24"/>
               </w:rPr>
               <w:t xml:space="preserve"> </w:t>
             </w:r>
@@ -3734,57 +3713,6 @@
                 <w:rFonts w:ascii="Times New Roman" w:hAnsi="Times New Roman" w:cs="Times New Roman"/>
                 <w:sz w:val="24"/>
                 <w:szCs w:val="24"/>
-                <w:lang w:val="en-US"/>
-              </w:rPr>
-              <w:t>estado</w:t>
-            </w:r>
-            <w:proofErr w:type="spellEnd"/>
-          </w:p>
-          <w:p>
-            <w:pPr>
-              <w:rPr>
-                <w:rFonts w:ascii="Times New Roman" w:hAnsi="Times New Roman" w:cs="Times New Roman"/>
-                <w:sz w:val="24"/>
-                <w:szCs w:val="24"/>
-                <w:lang w:val="en-US"/>
-              </w:rPr>
-            </w:pPr>
-            <w:r>
-              <w:rPr>
-                <w:rFonts w:ascii="Times New Roman" w:hAnsi="Times New Roman" w:cs="Times New Roman"/>
-                <w:sz w:val="24"/>
-                <w:szCs w:val="24"/>
-                <w:lang w:val="en-US"/>
-              </w:rPr>
-              <w:t>-</w:t>
-            </w:r>
-            <w:proofErr w:type="spellStart"/>
-            <w:r>
-              <w:rPr>
-                <w:rFonts w:ascii="Times New Roman" w:hAnsi="Times New Roman" w:cs="Times New Roman"/>
-                <w:sz w:val="24"/>
-                <w:szCs w:val="24"/>
-                <w:lang w:val="en-US"/>
-              </w:rPr>
-              <w:t>TipoSala</w:t>
-            </w:r>
-            <w:proofErr w:type="spellEnd"/>
-            <w:r>
-              <w:rPr>
-                <w:rFonts w:ascii="Times New Roman" w:hAnsi="Times New Roman" w:cs="Times New Roman"/>
-                <w:sz w:val="24"/>
-                <w:szCs w:val="24"/>
-                <w:lang w:val="en-US"/>
-              </w:rPr>
-              <w:t xml:space="preserve"> </w:t>
-            </w:r>
-            <w:proofErr w:type="spellStart"/>
-            <w:r>
-              <w:rPr>
-                <w:rFonts w:ascii="Times New Roman" w:hAnsi="Times New Roman" w:cs="Times New Roman"/>
-                <w:sz w:val="24"/>
-                <w:szCs w:val="24"/>
-                <w:lang w:val="en-US"/>
               </w:rPr>
               <w:t>tipoSala</w:t>
             </w:r>
@@ -3901,15 +3829,15 @@
                 <w:rFonts w:ascii="Times New Roman" w:hAnsi="Times New Roman" w:cs="Times New Roman"/>
                 <w:sz w:val="24"/>
                 <w:szCs w:val="24"/>
-                <w:lang w:val="es-CO"/>
-              </w:rPr>
-            </w:pPr>
-            <w:r>
-              <w:rPr>
-                <w:rFonts w:ascii="Times New Roman" w:hAnsi="Times New Roman" w:cs="Times New Roman"/>
-                <w:sz w:val="24"/>
-                <w:szCs w:val="24"/>
-                <w:lang w:val="es-CO"/>
+                <w:lang w:val="en-US"/>
+              </w:rPr>
+            </w:pPr>
+            <w:r>
+              <w:rPr>
+                <w:rFonts w:ascii="Times New Roman" w:hAnsi="Times New Roman" w:cs="Times New Roman"/>
+                <w:sz w:val="24"/>
+                <w:szCs w:val="24"/>
+                <w:lang w:val="en-US"/>
               </w:rPr>
               <w:t>-</w:t>
             </w:r>
@@ -3919,7 +3847,7 @@
                 <w:rFonts w:ascii="Times New Roman" w:hAnsi="Times New Roman" w:cs="Times New Roman"/>
                 <w:sz w:val="24"/>
                 <w:szCs w:val="24"/>
-                <w:lang w:val="es-CO"/>
+                <w:lang w:val="en-US"/>
               </w:rPr>
               <w:t>LocalDateTime</w:t>
             </w:r>
@@ -3929,126 +3857,99 @@
                 <w:rFonts w:ascii="Times New Roman" w:hAnsi="Times New Roman" w:cs="Times New Roman"/>
                 <w:sz w:val="24"/>
                 <w:szCs w:val="24"/>
-                <w:lang w:val="es-CO"/>
-              </w:rPr>
-              <w:t xml:space="preserve"> horario</w:t>
-            </w:r>
-          </w:p>
-          <w:p>
-            <w:pPr>
-              <w:rPr>
-                <w:rFonts w:ascii="Times New Roman" w:hAnsi="Times New Roman" w:cs="Times New Roman"/>
-                <w:sz w:val="24"/>
-                <w:szCs w:val="24"/>
-                <w:lang w:val="es-CO"/>
-              </w:rPr>
-            </w:pPr>
-            <w:r>
-              <w:rPr>
-                <w:rFonts w:ascii="Times New Roman" w:hAnsi="Times New Roman" w:cs="Times New Roman"/>
-                <w:sz w:val="24"/>
-                <w:szCs w:val="24"/>
-                <w:lang w:val="es-CO"/>
-              </w:rPr>
-              <w:t>-</w:t>
-            </w:r>
-            <w:proofErr w:type="spellStart"/>
-            <w:r>
-              <w:rPr>
-                <w:rFonts w:ascii="Times New Roman" w:hAnsi="Times New Roman" w:cs="Times New Roman"/>
-                <w:sz w:val="24"/>
-                <w:szCs w:val="24"/>
-                <w:lang w:val="es-CO"/>
-              </w:rPr>
-              <w:t>String</w:t>
-            </w:r>
-            <w:proofErr w:type="spellEnd"/>
-            <w:r>
-              <w:rPr>
-                <w:rFonts w:ascii="Times New Roman" w:hAnsi="Times New Roman" w:cs="Times New Roman"/>
-                <w:sz w:val="24"/>
-                <w:szCs w:val="24"/>
-                <w:lang w:val="es-CO"/>
-              </w:rPr>
-              <w:t xml:space="preserve"> especialidad</w:t>
-            </w:r>
-          </w:p>
-          <w:p>
-            <w:pPr>
-              <w:rPr>
-                <w:rFonts w:ascii="Times New Roman" w:hAnsi="Times New Roman" w:cs="Times New Roman"/>
-                <w:sz w:val="24"/>
-                <w:szCs w:val="24"/>
-                <w:lang w:val="es-CO"/>
-              </w:rPr>
-            </w:pPr>
-            <w:r>
-              <w:rPr>
-                <w:rFonts w:ascii="Times New Roman" w:hAnsi="Times New Roman" w:cs="Times New Roman"/>
-                <w:sz w:val="24"/>
-                <w:szCs w:val="24"/>
-                <w:lang w:val="es-CO"/>
-              </w:rPr>
-              <w:t>-</w:t>
-            </w:r>
-            <w:proofErr w:type="spellStart"/>
-            <w:r>
-              <w:rPr>
-                <w:rFonts w:ascii="Times New Roman" w:hAnsi="Times New Roman" w:cs="Times New Roman"/>
-                <w:sz w:val="24"/>
-                <w:szCs w:val="24"/>
-                <w:lang w:val="es-CO"/>
-              </w:rPr>
-              <w:t>String</w:t>
-            </w:r>
-            <w:proofErr w:type="spellEnd"/>
-            <w:r>
-              <w:rPr>
-                <w:rFonts w:ascii="Times New Roman" w:hAnsi="Times New Roman" w:cs="Times New Roman"/>
-                <w:sz w:val="24"/>
-                <w:szCs w:val="24"/>
-                <w:lang w:val="es-CO"/>
-              </w:rPr>
-              <w:t xml:space="preserve"> sala</w:t>
-            </w:r>
-          </w:p>
-          <w:p>
-            <w:pPr>
-              <w:rPr>
-                <w:rFonts w:ascii="Times New Roman" w:hAnsi="Times New Roman" w:cs="Times New Roman"/>
-                <w:sz w:val="24"/>
-                <w:szCs w:val="24"/>
-                <w:lang w:val="es-CO"/>
-              </w:rPr>
-            </w:pPr>
-            <w:r>
-              <w:rPr>
-                <w:rFonts w:ascii="Times New Roman" w:hAnsi="Times New Roman" w:cs="Times New Roman"/>
-                <w:sz w:val="24"/>
-                <w:szCs w:val="24"/>
-                <w:lang w:val="es-CO"/>
-              </w:rPr>
-              <w:t>-</w:t>
-            </w:r>
-            <w:proofErr w:type="spellStart"/>
-            <w:r>
-              <w:rPr>
-                <w:rFonts w:ascii="Times New Roman" w:hAnsi="Times New Roman" w:cs="Times New Roman"/>
-                <w:sz w:val="24"/>
-                <w:szCs w:val="24"/>
-                <w:lang w:val="es-CO"/>
-              </w:rPr>
-              <w:t>String</w:t>
-            </w:r>
-            <w:proofErr w:type="spellEnd"/>
-            <w:r>
-              <w:rPr>
-                <w:rFonts w:ascii="Times New Roman" w:hAnsi="Times New Roman" w:cs="Times New Roman"/>
-                <w:sz w:val="24"/>
-                <w:szCs w:val="24"/>
-                <w:lang w:val="es-CO"/>
-              </w:rPr>
-              <w:t xml:space="preserve"> medico</w:t>
+                <w:lang w:val="en-US"/>
+              </w:rPr>
+              <w:t xml:space="preserve"> </w:t>
+            </w:r>
+            <w:proofErr w:type="spellStart"/>
+            <w:r>
+              <w:rPr>
+                <w:rFonts w:ascii="Times New Roman" w:hAnsi="Times New Roman" w:cs="Times New Roman"/>
+                <w:sz w:val="24"/>
+                <w:szCs w:val="24"/>
+                <w:lang w:val="en-US"/>
+              </w:rPr>
+              <w:t>horario</w:t>
+            </w:r>
+            <w:proofErr w:type="spellEnd"/>
+          </w:p>
+          <w:p>
+            <w:pPr>
+              <w:rPr>
+                <w:rFonts w:ascii="Times New Roman" w:hAnsi="Times New Roman" w:cs="Times New Roman"/>
+                <w:sz w:val="24"/>
+                <w:szCs w:val="24"/>
+                <w:lang w:val="en-US"/>
+              </w:rPr>
+            </w:pPr>
+            <w:r>
+              <w:rPr>
+                <w:rFonts w:ascii="Times New Roman" w:hAnsi="Times New Roman" w:cs="Times New Roman"/>
+                <w:sz w:val="24"/>
+                <w:szCs w:val="24"/>
+                <w:lang w:val="en-US"/>
+              </w:rPr>
+              <w:t xml:space="preserve">-String </w:t>
+            </w:r>
+            <w:proofErr w:type="spellStart"/>
+            <w:r>
+              <w:rPr>
+                <w:rFonts w:ascii="Times New Roman" w:hAnsi="Times New Roman" w:cs="Times New Roman"/>
+                <w:sz w:val="24"/>
+                <w:szCs w:val="24"/>
+                <w:lang w:val="en-US"/>
+              </w:rPr>
+              <w:t>especialidad</w:t>
+            </w:r>
+            <w:proofErr w:type="spellEnd"/>
+          </w:p>
+          <w:p>
+            <w:pPr>
+              <w:rPr>
+                <w:rFonts w:ascii="Times New Roman" w:hAnsi="Times New Roman" w:cs="Times New Roman"/>
+                <w:sz w:val="24"/>
+                <w:szCs w:val="24"/>
+                <w:lang w:val="en-US"/>
+              </w:rPr>
+            </w:pPr>
+            <w:r>
+              <w:rPr>
+                <w:rFonts w:ascii="Times New Roman" w:hAnsi="Times New Roman" w:cs="Times New Roman"/>
+                <w:sz w:val="24"/>
+                <w:szCs w:val="24"/>
+                <w:lang w:val="en-US"/>
+              </w:rPr>
+              <w:t xml:space="preserve">-String </w:t>
+            </w:r>
+            <w:proofErr w:type="spellStart"/>
+            <w:r>
+              <w:rPr>
+                <w:rFonts w:ascii="Times New Roman" w:hAnsi="Times New Roman" w:cs="Times New Roman"/>
+                <w:sz w:val="24"/>
+                <w:szCs w:val="24"/>
+                <w:lang w:val="en-US"/>
+              </w:rPr>
+              <w:t>sala</w:t>
+            </w:r>
+            <w:proofErr w:type="spellEnd"/>
+          </w:p>
+          <w:p>
+            <w:pPr>
+              <w:rPr>
+                <w:rFonts w:ascii="Times New Roman" w:hAnsi="Times New Roman" w:cs="Times New Roman"/>
+                <w:sz w:val="24"/>
+                <w:szCs w:val="24"/>
+                <w:lang w:val="en-US"/>
+              </w:rPr>
+            </w:pPr>
+            <w:r>
+              <w:rPr>
+                <w:rFonts w:ascii="Times New Roman" w:hAnsi="Times New Roman" w:cs="Times New Roman"/>
+                <w:sz w:val="24"/>
+                <w:szCs w:val="24"/>
+                <w:lang w:val="en-US"/>
+              </w:rPr>
+              <w:t>-String medico</w:t>
             </w:r>
           </w:p>
           <w:p>
@@ -5203,9 +5104,9 @@
         <w:tblLook w:val="04A0" w:firstRow="1" w:lastRow="0" w:firstColumn="1" w:lastColumn="0" w:noHBand="0" w:noVBand="1"/>
       </w:tblPr>
       <w:tblGrid>
-        <w:gridCol w:w="3327"/>
-        <w:gridCol w:w="2765"/>
-        <w:gridCol w:w="2736"/>
+        <w:gridCol w:w="3357"/>
+        <w:gridCol w:w="2751"/>
+        <w:gridCol w:w="2720"/>
       </w:tblGrid>
       <w:tr>
         <w:trPr>
@@ -5213,7 +5114,7 @@
         </w:trPr>
         <w:tc>
           <w:tcPr>
-            <w:tcW w:w="2942" w:type="dxa"/>
+            <w:tcW w:w="3357" w:type="dxa"/>
           </w:tcPr>
           <w:p>
             <w:pPr>
@@ -5242,7 +5143,7 @@
         </w:tc>
         <w:tc>
           <w:tcPr>
-            <w:tcW w:w="2943" w:type="dxa"/>
+            <w:tcW w:w="2751" w:type="dxa"/>
           </w:tcPr>
           <w:p>
             <w:pPr>
@@ -5271,7 +5172,7 @@
         </w:tc>
         <w:tc>
           <w:tcPr>
-            <w:tcW w:w="2943" w:type="dxa"/>
+            <w:tcW w:w="2720" w:type="dxa"/>
           </w:tcPr>
           <w:p>
             <w:pPr>
@@ -5305,7 +5206,7 @@
         </w:trPr>
         <w:tc>
           <w:tcPr>
-            <w:tcW w:w="2942" w:type="dxa"/>
+            <w:tcW w:w="3357" w:type="dxa"/>
           </w:tcPr>
           <w:p>
             <w:pPr>
@@ -5380,7 +5281,7 @@
         </w:tc>
         <w:tc>
           <w:tcPr>
-            <w:tcW w:w="2943" w:type="dxa"/>
+            <w:tcW w:w="2751" w:type="dxa"/>
           </w:tcPr>
           <w:p>
             <w:pPr>
@@ -5433,7 +5334,7 @@
         </w:tc>
         <w:tc>
           <w:tcPr>
-            <w:tcW w:w="2943" w:type="dxa"/>
+            <w:tcW w:w="2720" w:type="dxa"/>
           </w:tcPr>
           <w:p>
             <w:pPr>
@@ -5462,7 +5363,7 @@
         </w:trPr>
         <w:tc>
           <w:tcPr>
-            <w:tcW w:w="2942" w:type="dxa"/>
+            <w:tcW w:w="3357" w:type="dxa"/>
           </w:tcPr>
           <w:p>
             <w:pPr>
@@ -5547,7 +5448,7 @@
         </w:tc>
         <w:tc>
           <w:tcPr>
-            <w:tcW w:w="2943" w:type="dxa"/>
+            <w:tcW w:w="2751" w:type="dxa"/>
           </w:tcPr>
           <w:p>
             <w:pPr>
@@ -5574,7 +5475,27 @@
                 <w:szCs w:val="28"/>
                 <w:lang w:val="es-CO"/>
               </w:rPr>
-              <w:t xml:space="preserve">lista de citas medicas que el </w:t>
+              <w:t xml:space="preserve">lista de citas </w:t>
+            </w:r>
+            <w:proofErr w:type="spellStart"/>
+            <w:r>
+              <w:rPr>
+                <w:rFonts w:ascii="Times New Roman" w:hAnsi="Times New Roman" w:cs="Times New Roman"/>
+                <w:sz w:val="28"/>
+                <w:szCs w:val="28"/>
+                <w:lang w:val="es-CO"/>
+              </w:rPr>
+              <w:t>medicas</w:t>
+            </w:r>
+            <w:proofErr w:type="spellEnd"/>
+            <w:r>
+              <w:rPr>
+                <w:rFonts w:ascii="Times New Roman" w:hAnsi="Times New Roman" w:cs="Times New Roman"/>
+                <w:sz w:val="28"/>
+                <w:szCs w:val="28"/>
+                <w:lang w:val="es-CO"/>
+              </w:rPr>
+              <w:t xml:space="preserve"> que el </w:t>
             </w:r>
             <w:proofErr w:type="spellStart"/>
             <w:r>
@@ -5600,7 +5521,7 @@
         </w:tc>
         <w:tc>
           <w:tcPr>
-            <w:tcW w:w="2943" w:type="dxa"/>
+            <w:tcW w:w="2720" w:type="dxa"/>
           </w:tcPr>
           <w:p>
             <w:pPr>
@@ -5619,31 +5540,2265 @@
                 <w:lang w:val="es-CO"/>
               </w:rPr>
               <w:t>Pasar la prueba y lanzar true</w:t>
+            </w:r>
+          </w:p>
+        </w:tc>
+      </w:tr>
+      <w:tr>
+        <w:trPr>
+          <w:trHeight w:val="2236"/>
+        </w:trPr>
+        <w:tc>
+          <w:tcPr>
+            <w:tcW w:w="3357" w:type="dxa"/>
+          </w:tcPr>
+          <w:p>
+            <w:pPr>
+              <w:rPr>
+                <w:rFonts w:ascii="Times New Roman" w:hAnsi="Times New Roman" w:cs="Times New Roman"/>
+                <w:sz w:val="28"/>
+                <w:szCs w:val="28"/>
+                <w:lang w:val="en-US"/>
+              </w:rPr>
+            </w:pPr>
+            <w:proofErr w:type="spellStart"/>
+            <w:proofErr w:type="gramStart"/>
+            <w:r>
+              <w:rPr>
+                <w:rFonts w:ascii="Times New Roman" w:hAnsi="Times New Roman" w:cs="Times New Roman"/>
+                <w:sz w:val="28"/>
+                <w:szCs w:val="28"/>
+                <w:lang w:val="en-US"/>
+              </w:rPr>
+              <w:t>assertTrue</w:t>
+            </w:r>
+            <w:proofErr w:type="spellEnd"/>
+            <w:r>
+              <w:rPr>
+                <w:rFonts w:ascii="Times New Roman" w:hAnsi="Times New Roman" w:cs="Times New Roman"/>
+                <w:sz w:val="28"/>
+                <w:szCs w:val="28"/>
+                <w:lang w:val="en-US"/>
+              </w:rPr>
+              <w:t>(</w:t>
+            </w:r>
+            <w:proofErr w:type="spellStart"/>
+            <w:proofErr w:type="gramEnd"/>
+            <w:r>
+              <w:rPr>
+                <w:rFonts w:ascii="Times New Roman" w:hAnsi="Times New Roman" w:cs="Times New Roman"/>
+                <w:sz w:val="28"/>
+                <w:szCs w:val="28"/>
+                <w:lang w:val="en-US"/>
+              </w:rPr>
+              <w:t>admin.registrar</w:t>
+            </w:r>
+            <w:proofErr w:type="spellEnd"/>
+          </w:p>
+          <w:p>
+            <w:pPr>
+              <w:rPr>
+                <w:rFonts w:ascii="Times New Roman" w:hAnsi="Times New Roman" w:cs="Times New Roman"/>
+                <w:sz w:val="28"/>
+                <w:szCs w:val="28"/>
+                <w:lang w:val="en-US"/>
+              </w:rPr>
+            </w:pPr>
+            <w:r>
+              <w:rPr>
+                <w:rFonts w:ascii="Times New Roman" w:hAnsi="Times New Roman" w:cs="Times New Roman"/>
+                <w:sz w:val="28"/>
+                <w:szCs w:val="28"/>
+                <w:lang w:val="en-US"/>
+              </w:rPr>
+              <w:t>medico)</w:t>
+            </w:r>
+          </w:p>
+          <w:p>
+            <w:pPr>
+              <w:rPr>
+                <w:rFonts w:ascii="Times New Roman" w:hAnsi="Times New Roman" w:cs="Times New Roman"/>
+                <w:sz w:val="28"/>
+                <w:szCs w:val="28"/>
+                <w:lang w:val="en-US"/>
+              </w:rPr>
+            </w:pPr>
+          </w:p>
+          <w:p>
+            <w:pPr>
+              <w:rPr>
+                <w:rFonts w:ascii="Times New Roman" w:hAnsi="Times New Roman" w:cs="Times New Roman"/>
+                <w:sz w:val="28"/>
+                <w:szCs w:val="28"/>
+                <w:lang w:val="en-US"/>
+              </w:rPr>
+            </w:pPr>
+            <w:proofErr w:type="spellStart"/>
+            <w:proofErr w:type="gramStart"/>
+            <w:r>
+              <w:rPr>
+                <w:rFonts w:ascii="Times New Roman" w:hAnsi="Times New Roman" w:cs="Times New Roman"/>
+                <w:sz w:val="28"/>
+                <w:szCs w:val="28"/>
+                <w:lang w:val="en-US"/>
+              </w:rPr>
+              <w:t>assertEquals</w:t>
+            </w:r>
+            <w:proofErr w:type="spellEnd"/>
+            <w:r>
+              <w:rPr>
+                <w:rFonts w:ascii="Times New Roman" w:hAnsi="Times New Roman" w:cs="Times New Roman"/>
+                <w:sz w:val="28"/>
+                <w:szCs w:val="28"/>
+                <w:lang w:val="en-US"/>
+              </w:rPr>
+              <w:t>(</w:t>
+            </w:r>
+            <w:proofErr w:type="gramEnd"/>
+            <w:r>
+              <w:rPr>
+                <w:rFonts w:ascii="Times New Roman" w:hAnsi="Times New Roman" w:cs="Times New Roman"/>
+                <w:sz w:val="28"/>
+                <w:szCs w:val="28"/>
+                <w:lang w:val="en-US"/>
+              </w:rPr>
+              <w:t xml:space="preserve">1, </w:t>
+            </w:r>
+            <w:proofErr w:type="spellStart"/>
+            <w:r>
+              <w:rPr>
+                <w:rFonts w:ascii="Times New Roman" w:hAnsi="Times New Roman" w:cs="Times New Roman"/>
+                <w:sz w:val="28"/>
+                <w:szCs w:val="28"/>
+                <w:lang w:val="en-US"/>
+              </w:rPr>
+              <w:t>admin.get</w:t>
+            </w:r>
+            <w:proofErr w:type="spellEnd"/>
+          </w:p>
+          <w:p>
+            <w:pPr>
+              <w:rPr>
+                <w:rFonts w:ascii="Times New Roman" w:hAnsi="Times New Roman" w:cs="Times New Roman"/>
+                <w:sz w:val="28"/>
+                <w:szCs w:val="28"/>
+                <w:lang w:val="es-CO"/>
+              </w:rPr>
+            </w:pPr>
+            <w:proofErr w:type="spellStart"/>
+            <w:r>
+              <w:rPr>
+                <w:rFonts w:ascii="Times New Roman" w:hAnsi="Times New Roman" w:cs="Times New Roman"/>
+                <w:sz w:val="28"/>
+                <w:szCs w:val="28"/>
+                <w:lang w:val="es-CO"/>
+              </w:rPr>
+              <w:t>ListMedicos</w:t>
+            </w:r>
+            <w:proofErr w:type="spellEnd"/>
+            <w:r>
+              <w:rPr>
+                <w:rFonts w:ascii="Times New Roman" w:hAnsi="Times New Roman" w:cs="Times New Roman"/>
+                <w:sz w:val="28"/>
+                <w:szCs w:val="28"/>
+                <w:lang w:val="es-CO"/>
+              </w:rPr>
+              <w:t>)</w:t>
+            </w:r>
+          </w:p>
+        </w:tc>
+        <w:tc>
+          <w:tcPr>
+            <w:tcW w:w="2751" w:type="dxa"/>
+          </w:tcPr>
+          <w:p>
+            <w:pPr>
+              <w:rPr>
+                <w:rFonts w:ascii="Times New Roman" w:hAnsi="Times New Roman" w:cs="Times New Roman"/>
+                <w:sz w:val="28"/>
+                <w:szCs w:val="28"/>
+                <w:lang w:val="es-CO"/>
+              </w:rPr>
+            </w:pPr>
+            <w:r>
+              <w:rPr>
+                <w:rFonts w:ascii="Times New Roman" w:hAnsi="Times New Roman" w:cs="Times New Roman"/>
+                <w:sz w:val="28"/>
+                <w:szCs w:val="28"/>
+                <w:lang w:val="es-CO"/>
+              </w:rPr>
+              <w:t>Debe validarse de que al momento de que el medico registrado sea true y el tamaño de esa lista sea el mismo</w:t>
+            </w:r>
+          </w:p>
+        </w:tc>
+        <w:tc>
+          <w:tcPr>
+            <w:tcW w:w="2720" w:type="dxa"/>
+          </w:tcPr>
+          <w:p>
+            <w:pPr>
+              <w:rPr>
+                <w:rFonts w:ascii="Times New Roman" w:hAnsi="Times New Roman" w:cs="Times New Roman"/>
+                <w:sz w:val="28"/>
+                <w:szCs w:val="28"/>
+                <w:lang w:val="es-CO"/>
+              </w:rPr>
+            </w:pPr>
+            <w:r>
+              <w:rPr>
+                <w:rFonts w:ascii="Times New Roman" w:hAnsi="Times New Roman" w:cs="Times New Roman"/>
+                <w:sz w:val="28"/>
+                <w:szCs w:val="28"/>
+                <w:lang w:val="es-CO"/>
+              </w:rPr>
+              <w:t xml:space="preserve">Lanzar true, y pasar la prueba con el </w:t>
+            </w:r>
+            <w:proofErr w:type="spellStart"/>
+            <w:r>
+              <w:rPr>
+                <w:rFonts w:ascii="Times New Roman" w:hAnsi="Times New Roman" w:cs="Times New Roman"/>
+                <w:sz w:val="28"/>
+                <w:szCs w:val="28"/>
+                <w:lang w:val="es-CO"/>
+              </w:rPr>
+              <w:t>equals</w:t>
+            </w:r>
+            <w:proofErr w:type="spellEnd"/>
+          </w:p>
+          <w:p>
+            <w:pPr>
+              <w:rPr>
+                <w:rFonts w:ascii="Times New Roman" w:hAnsi="Times New Roman" w:cs="Times New Roman"/>
+                <w:sz w:val="28"/>
+                <w:szCs w:val="28"/>
+                <w:lang w:val="es-CO"/>
+              </w:rPr>
+            </w:pPr>
+            <w:r>
+              <w:rPr>
+                <w:rFonts w:ascii="Times New Roman" w:hAnsi="Times New Roman" w:cs="Times New Roman"/>
+                <w:sz w:val="28"/>
+                <w:szCs w:val="28"/>
+                <w:lang w:val="es-CO"/>
+              </w:rPr>
+              <w:t xml:space="preserve">ya que el </w:t>
+            </w:r>
+            <w:proofErr w:type="spellStart"/>
+            <w:r>
+              <w:rPr>
+                <w:rFonts w:ascii="Times New Roman" w:hAnsi="Times New Roman" w:cs="Times New Roman"/>
+                <w:sz w:val="28"/>
+                <w:szCs w:val="28"/>
+                <w:lang w:val="es-CO"/>
+              </w:rPr>
+              <w:t>tamalo</w:t>
+            </w:r>
+            <w:proofErr w:type="spellEnd"/>
+            <w:r>
+              <w:rPr>
+                <w:rFonts w:ascii="Times New Roman" w:hAnsi="Times New Roman" w:cs="Times New Roman"/>
+                <w:sz w:val="28"/>
+                <w:szCs w:val="28"/>
+                <w:lang w:val="es-CO"/>
+              </w:rPr>
+              <w:t xml:space="preserve"> al agregarse la lista si </w:t>
+            </w:r>
+          </w:p>
+          <w:p>
+            <w:pPr>
+              <w:rPr>
+                <w:rFonts w:ascii="Times New Roman" w:hAnsi="Times New Roman" w:cs="Times New Roman"/>
+                <w:sz w:val="28"/>
+                <w:szCs w:val="28"/>
+                <w:lang w:val="es-CO"/>
+              </w:rPr>
+            </w:pPr>
+            <w:r>
+              <w:rPr>
+                <w:rFonts w:ascii="Times New Roman" w:hAnsi="Times New Roman" w:cs="Times New Roman"/>
+                <w:sz w:val="28"/>
+                <w:szCs w:val="28"/>
+                <w:lang w:val="es-CO"/>
+              </w:rPr>
+              <w:t xml:space="preserve">corresponde </w:t>
+            </w:r>
+          </w:p>
+        </w:tc>
+      </w:tr>
+      <w:tr>
+        <w:trPr>
+          <w:trHeight w:val="2236"/>
+        </w:trPr>
+        <w:tc>
+          <w:tcPr>
+            <w:tcW w:w="3357" w:type="dxa"/>
+          </w:tcPr>
+          <w:p>
+            <w:pPr>
+              <w:rPr>
+                <w:rFonts w:ascii="Times New Roman" w:hAnsi="Times New Roman" w:cs="Times New Roman"/>
+                <w:sz w:val="28"/>
+                <w:szCs w:val="28"/>
+                <w:lang w:val="es-CO"/>
+              </w:rPr>
+            </w:pPr>
+            <w:proofErr w:type="spellStart"/>
+            <w:proofErr w:type="gramStart"/>
+            <w:r>
+              <w:rPr>
+                <w:rFonts w:ascii="Times New Roman" w:hAnsi="Times New Roman" w:cs="Times New Roman"/>
+                <w:sz w:val="28"/>
+                <w:szCs w:val="28"/>
+                <w:lang w:val="es-CO"/>
+              </w:rPr>
+              <w:t>assetFalse</w:t>
+            </w:r>
+            <w:proofErr w:type="spellEnd"/>
+            <w:r>
+              <w:rPr>
+                <w:rFonts w:ascii="Times New Roman" w:hAnsi="Times New Roman" w:cs="Times New Roman"/>
+                <w:sz w:val="28"/>
+                <w:szCs w:val="28"/>
+                <w:lang w:val="es-CO"/>
+              </w:rPr>
+              <w:t>(</w:t>
+            </w:r>
+            <w:proofErr w:type="spellStart"/>
+            <w:proofErr w:type="gramEnd"/>
+            <w:r>
+              <w:rPr>
+                <w:rFonts w:ascii="Times New Roman" w:hAnsi="Times New Roman" w:cs="Times New Roman"/>
+                <w:sz w:val="28"/>
+                <w:szCs w:val="28"/>
+                <w:lang w:val="es-CO"/>
+              </w:rPr>
+              <w:t>admin.registrar</w:t>
+            </w:r>
+            <w:proofErr w:type="spellEnd"/>
+          </w:p>
+          <w:p>
+            <w:pPr>
+              <w:rPr>
+                <w:rFonts w:ascii="Times New Roman" w:hAnsi="Times New Roman" w:cs="Times New Roman"/>
+                <w:sz w:val="28"/>
+                <w:szCs w:val="28"/>
+                <w:lang w:val="es-CO"/>
+              </w:rPr>
+            </w:pPr>
+            <w:r>
+              <w:rPr>
+                <w:rFonts w:ascii="Times New Roman" w:hAnsi="Times New Roman" w:cs="Times New Roman"/>
+                <w:sz w:val="28"/>
+                <w:szCs w:val="28"/>
+                <w:lang w:val="es-CO"/>
+              </w:rPr>
+              <w:t>medico)</w:t>
+            </w:r>
+          </w:p>
+          <w:p>
+            <w:pPr>
+              <w:rPr>
+                <w:rFonts w:ascii="Times New Roman" w:hAnsi="Times New Roman" w:cs="Times New Roman"/>
+                <w:sz w:val="28"/>
+                <w:szCs w:val="28"/>
+                <w:lang w:val="es-CO"/>
+              </w:rPr>
+            </w:pPr>
+          </w:p>
+          <w:p>
+            <w:pPr>
+              <w:rPr>
+                <w:rFonts w:ascii="Times New Roman" w:hAnsi="Times New Roman" w:cs="Times New Roman"/>
+                <w:sz w:val="28"/>
+                <w:szCs w:val="28"/>
+                <w:lang w:val="es-CO"/>
+              </w:rPr>
+            </w:pPr>
+            <w:proofErr w:type="spellStart"/>
+            <w:proofErr w:type="gramStart"/>
+            <w:r>
+              <w:rPr>
+                <w:rFonts w:ascii="Times New Roman" w:hAnsi="Times New Roman" w:cs="Times New Roman"/>
+                <w:sz w:val="28"/>
+                <w:szCs w:val="28"/>
+                <w:lang w:val="es-CO"/>
+              </w:rPr>
+              <w:t>assertEquals</w:t>
+            </w:r>
+            <w:proofErr w:type="spellEnd"/>
+            <w:r>
+              <w:rPr>
+                <w:rFonts w:ascii="Times New Roman" w:hAnsi="Times New Roman" w:cs="Times New Roman"/>
+                <w:sz w:val="28"/>
+                <w:szCs w:val="28"/>
+                <w:lang w:val="es-CO"/>
+              </w:rPr>
+              <w:t>(</w:t>
+            </w:r>
+            <w:proofErr w:type="spellStart"/>
+            <w:proofErr w:type="gramEnd"/>
+            <w:r>
+              <w:rPr>
+                <w:rFonts w:ascii="Times New Roman" w:hAnsi="Times New Roman" w:cs="Times New Roman"/>
+                <w:sz w:val="28"/>
+                <w:szCs w:val="28"/>
+                <w:lang w:val="es-CO"/>
+              </w:rPr>
+              <w:t>admin.getList</w:t>
+            </w:r>
+            <w:proofErr w:type="spellEnd"/>
+          </w:p>
+          <w:p>
+            <w:pPr>
+              <w:rPr>
+                <w:rFonts w:ascii="Times New Roman" w:hAnsi="Times New Roman" w:cs="Times New Roman"/>
+                <w:sz w:val="28"/>
+                <w:szCs w:val="28"/>
+                <w:lang w:val="es-CO"/>
+              </w:rPr>
+            </w:pPr>
+            <w:proofErr w:type="spellStart"/>
+            <w:proofErr w:type="gramStart"/>
+            <w:r>
+              <w:rPr>
+                <w:rFonts w:ascii="Times New Roman" w:hAnsi="Times New Roman" w:cs="Times New Roman"/>
+                <w:sz w:val="28"/>
+                <w:szCs w:val="28"/>
+                <w:lang w:val="es-CO"/>
+              </w:rPr>
+              <w:t>Medicos</w:t>
+            </w:r>
+            <w:proofErr w:type="spellEnd"/>
+            <w:r>
+              <w:rPr>
+                <w:rFonts w:ascii="Times New Roman" w:hAnsi="Times New Roman" w:cs="Times New Roman"/>
+                <w:sz w:val="28"/>
+                <w:szCs w:val="28"/>
+                <w:lang w:val="es-CO"/>
+              </w:rPr>
+              <w:t>(</w:t>
+            </w:r>
+            <w:proofErr w:type="gramEnd"/>
+            <w:r>
+              <w:rPr>
+                <w:rFonts w:ascii="Times New Roman" w:hAnsi="Times New Roman" w:cs="Times New Roman"/>
+                <w:sz w:val="28"/>
+                <w:szCs w:val="28"/>
+                <w:lang w:val="es-CO"/>
+              </w:rPr>
+              <w:t>))</w:t>
+            </w:r>
+          </w:p>
+        </w:tc>
+        <w:tc>
+          <w:tcPr>
+            <w:tcW w:w="2751" w:type="dxa"/>
+          </w:tcPr>
+          <w:p>
+            <w:pPr>
+              <w:rPr>
+                <w:rFonts w:ascii="Times New Roman" w:hAnsi="Times New Roman" w:cs="Times New Roman"/>
+                <w:sz w:val="28"/>
+                <w:szCs w:val="28"/>
+                <w:lang w:val="es-CO"/>
+              </w:rPr>
+            </w:pPr>
+            <w:r>
+              <w:rPr>
+                <w:rFonts w:ascii="Times New Roman" w:hAnsi="Times New Roman" w:cs="Times New Roman"/>
+                <w:sz w:val="28"/>
+                <w:szCs w:val="28"/>
+                <w:lang w:val="es-CO"/>
+              </w:rPr>
+              <w:t>Debe validarse de que</w:t>
+            </w:r>
+          </w:p>
+          <w:p>
+            <w:pPr>
+              <w:rPr>
+                <w:rFonts w:ascii="Times New Roman" w:hAnsi="Times New Roman" w:cs="Times New Roman"/>
+                <w:sz w:val="28"/>
+                <w:szCs w:val="28"/>
+                <w:lang w:val="es-CO"/>
+              </w:rPr>
+            </w:pPr>
+            <w:r>
+              <w:rPr>
+                <w:rFonts w:ascii="Times New Roman" w:hAnsi="Times New Roman" w:cs="Times New Roman"/>
+                <w:sz w:val="28"/>
+                <w:szCs w:val="28"/>
+                <w:lang w:val="es-CO"/>
+              </w:rPr>
+              <w:t>Al registrar un medico no tenga edad negativa y que no haya médicos agregados</w:t>
+            </w:r>
+          </w:p>
+        </w:tc>
+        <w:tc>
+          <w:tcPr>
+            <w:tcW w:w="2720" w:type="dxa"/>
+          </w:tcPr>
+          <w:p>
+            <w:pPr>
+              <w:rPr>
+                <w:rFonts w:ascii="Times New Roman" w:hAnsi="Times New Roman" w:cs="Times New Roman"/>
+                <w:sz w:val="28"/>
+                <w:szCs w:val="28"/>
+                <w:lang w:val="es-CO"/>
+              </w:rPr>
+            </w:pPr>
+            <w:r>
+              <w:rPr>
+                <w:rFonts w:ascii="Times New Roman" w:hAnsi="Times New Roman" w:cs="Times New Roman"/>
+                <w:sz w:val="28"/>
+                <w:szCs w:val="28"/>
+                <w:lang w:val="es-CO"/>
+              </w:rPr>
+              <w:t>Lanzar true, y pasara la prueba pues el tamaño de la lista no puede ser mas de 0 por la edad negativa</w:t>
+            </w:r>
+          </w:p>
+        </w:tc>
+      </w:tr>
+      <w:tr>
+        <w:trPr>
+          <w:trHeight w:val="2236"/>
+        </w:trPr>
+        <w:tc>
+          <w:tcPr>
+            <w:tcW w:w="3357" w:type="dxa"/>
+          </w:tcPr>
+          <w:p>
+            <w:pPr>
+              <w:rPr>
+                <w:rFonts w:ascii="Times New Roman" w:hAnsi="Times New Roman" w:cs="Times New Roman"/>
+                <w:sz w:val="28"/>
+                <w:szCs w:val="28"/>
+                <w:lang w:val="es-CO"/>
+              </w:rPr>
+            </w:pPr>
+            <w:proofErr w:type="spellStart"/>
+            <w:r>
+              <w:rPr>
+                <w:rFonts w:ascii="Times New Roman" w:hAnsi="Times New Roman" w:cs="Times New Roman"/>
+                <w:sz w:val="28"/>
+                <w:szCs w:val="28"/>
+                <w:lang w:val="es-CO"/>
+              </w:rPr>
+              <w:lastRenderedPageBreak/>
+              <w:t>assertTrue</w:t>
+            </w:r>
+            <w:proofErr w:type="spellEnd"/>
+            <w:r>
+              <w:rPr>
+                <w:rFonts w:ascii="Times New Roman" w:hAnsi="Times New Roman" w:cs="Times New Roman"/>
+                <w:sz w:val="28"/>
+                <w:szCs w:val="28"/>
+                <w:lang w:val="es-CO"/>
+              </w:rPr>
+              <w:t>(modificado)</w:t>
+            </w:r>
+          </w:p>
+          <w:p>
+            <w:pPr>
+              <w:rPr>
+                <w:rFonts w:ascii="Times New Roman" w:hAnsi="Times New Roman" w:cs="Times New Roman"/>
+                <w:sz w:val="28"/>
+                <w:szCs w:val="28"/>
+                <w:lang w:val="es-CO"/>
+              </w:rPr>
+            </w:pPr>
+            <w:proofErr w:type="spellStart"/>
+            <w:proofErr w:type="gramStart"/>
+            <w:r>
+              <w:rPr>
+                <w:rFonts w:ascii="Times New Roman" w:hAnsi="Times New Roman" w:cs="Times New Roman"/>
+                <w:sz w:val="28"/>
+                <w:szCs w:val="28"/>
+                <w:lang w:val="es-CO"/>
+              </w:rPr>
+              <w:t>assertEquals</w:t>
+            </w:r>
+            <w:proofErr w:type="spellEnd"/>
+            <w:r>
+              <w:rPr>
+                <w:rFonts w:ascii="Times New Roman" w:hAnsi="Times New Roman" w:cs="Times New Roman"/>
+                <w:sz w:val="28"/>
+                <w:szCs w:val="28"/>
+                <w:lang w:val="es-CO"/>
+              </w:rPr>
+              <w:t>(</w:t>
+            </w:r>
+            <w:proofErr w:type="spellStart"/>
+            <w:proofErr w:type="gramEnd"/>
+            <w:r>
+              <w:rPr>
+                <w:rFonts w:ascii="Times New Roman" w:hAnsi="Times New Roman" w:cs="Times New Roman"/>
+                <w:sz w:val="28"/>
+                <w:szCs w:val="28"/>
+                <w:lang w:val="es-CO"/>
+              </w:rPr>
+              <w:t>medicoModi</w:t>
+            </w:r>
+            <w:proofErr w:type="spellEnd"/>
+          </w:p>
+          <w:p>
+            <w:pPr>
+              <w:rPr>
+                <w:rFonts w:ascii="Times New Roman" w:hAnsi="Times New Roman" w:cs="Times New Roman"/>
+                <w:sz w:val="28"/>
+                <w:szCs w:val="28"/>
+                <w:lang w:val="es-CO"/>
+              </w:rPr>
+            </w:pPr>
+            <w:r>
+              <w:rPr>
+                <w:rFonts w:ascii="Times New Roman" w:hAnsi="Times New Roman" w:cs="Times New Roman"/>
+                <w:sz w:val="28"/>
+                <w:szCs w:val="28"/>
+                <w:lang w:val="es-CO"/>
+              </w:rPr>
+              <w:t>ficado)</w:t>
+            </w:r>
+          </w:p>
+        </w:tc>
+        <w:tc>
+          <w:tcPr>
+            <w:tcW w:w="2751" w:type="dxa"/>
+          </w:tcPr>
+          <w:p>
+            <w:pPr>
+              <w:rPr>
+                <w:rFonts w:ascii="Times New Roman" w:hAnsi="Times New Roman" w:cs="Times New Roman"/>
+                <w:sz w:val="28"/>
+                <w:szCs w:val="28"/>
+                <w:lang w:val="es-CO"/>
+              </w:rPr>
+            </w:pPr>
+            <w:r>
+              <w:rPr>
+                <w:rFonts w:ascii="Times New Roman" w:hAnsi="Times New Roman" w:cs="Times New Roman"/>
+                <w:sz w:val="28"/>
+                <w:szCs w:val="28"/>
+                <w:lang w:val="es-CO"/>
+              </w:rPr>
+              <w:t>Debe validarse de que</w:t>
+            </w:r>
+          </w:p>
+          <w:p>
+            <w:pPr>
+              <w:rPr>
+                <w:rFonts w:ascii="Times New Roman" w:hAnsi="Times New Roman" w:cs="Times New Roman"/>
+                <w:sz w:val="28"/>
+                <w:szCs w:val="28"/>
+                <w:lang w:val="es-CO"/>
+              </w:rPr>
+            </w:pPr>
+            <w:r>
+              <w:rPr>
+                <w:rFonts w:ascii="Times New Roman" w:hAnsi="Times New Roman" w:cs="Times New Roman"/>
+                <w:sz w:val="28"/>
+                <w:szCs w:val="28"/>
+                <w:lang w:val="es-CO"/>
+              </w:rPr>
+              <w:t xml:space="preserve">Al modificar un medico lance true pues el método es de tipo </w:t>
+            </w:r>
+            <w:proofErr w:type="spellStart"/>
+            <w:r>
+              <w:rPr>
+                <w:rFonts w:ascii="Times New Roman" w:hAnsi="Times New Roman" w:cs="Times New Roman"/>
+                <w:sz w:val="28"/>
+                <w:szCs w:val="28"/>
+                <w:lang w:val="es-CO"/>
+              </w:rPr>
+              <w:t>boolean</w:t>
+            </w:r>
+            <w:proofErr w:type="spellEnd"/>
+            <w:r>
+              <w:rPr>
+                <w:rFonts w:ascii="Times New Roman" w:hAnsi="Times New Roman" w:cs="Times New Roman"/>
+                <w:sz w:val="28"/>
+                <w:szCs w:val="28"/>
+                <w:lang w:val="es-CO"/>
+              </w:rPr>
+              <w:t xml:space="preserve"> y que la lista obtenga ese medico</w:t>
+            </w:r>
+            <w:r>
+              <w:rPr>
+                <w:rFonts w:ascii="Times New Roman" w:hAnsi="Times New Roman" w:cs="Times New Roman"/>
+                <w:sz w:val="28"/>
+                <w:szCs w:val="28"/>
+                <w:lang w:val="es-CO"/>
+              </w:rPr>
+              <w:t xml:space="preserve"> nuevo</w:t>
+            </w:r>
+          </w:p>
+        </w:tc>
+        <w:tc>
+          <w:tcPr>
+            <w:tcW w:w="2720" w:type="dxa"/>
+          </w:tcPr>
+          <w:p>
+            <w:pPr>
+              <w:rPr>
+                <w:rFonts w:ascii="Times New Roman" w:hAnsi="Times New Roman" w:cs="Times New Roman"/>
+                <w:sz w:val="28"/>
+                <w:szCs w:val="28"/>
+                <w:lang w:val="es-CO"/>
+              </w:rPr>
+            </w:pPr>
+            <w:r>
+              <w:rPr>
+                <w:rFonts w:ascii="Times New Roman" w:hAnsi="Times New Roman" w:cs="Times New Roman"/>
+                <w:sz w:val="28"/>
+                <w:szCs w:val="28"/>
+                <w:lang w:val="es-CO"/>
+              </w:rPr>
+              <w:t xml:space="preserve">Lanzar true y pasar la </w:t>
+            </w:r>
+          </w:p>
+          <w:p>
+            <w:pPr>
+              <w:rPr>
+                <w:rFonts w:ascii="Times New Roman" w:hAnsi="Times New Roman" w:cs="Times New Roman"/>
+                <w:sz w:val="28"/>
+                <w:szCs w:val="28"/>
+                <w:lang w:val="es-CO"/>
+              </w:rPr>
+            </w:pPr>
+            <w:r>
+              <w:rPr>
+                <w:rFonts w:ascii="Times New Roman" w:hAnsi="Times New Roman" w:cs="Times New Roman"/>
+                <w:sz w:val="28"/>
+                <w:szCs w:val="28"/>
+                <w:lang w:val="es-CO"/>
+              </w:rPr>
+              <w:t xml:space="preserve">Prueba ya que al modificar el medico ese </w:t>
+            </w:r>
+            <w:proofErr w:type="gramStart"/>
+            <w:r>
+              <w:rPr>
+                <w:rFonts w:ascii="Times New Roman" w:hAnsi="Times New Roman" w:cs="Times New Roman"/>
+                <w:sz w:val="28"/>
+                <w:szCs w:val="28"/>
+                <w:lang w:val="es-CO"/>
+              </w:rPr>
+              <w:t>seria</w:t>
+            </w:r>
+            <w:proofErr w:type="gramEnd"/>
+            <w:r>
+              <w:rPr>
+                <w:rFonts w:ascii="Times New Roman" w:hAnsi="Times New Roman" w:cs="Times New Roman"/>
+                <w:sz w:val="28"/>
+                <w:szCs w:val="28"/>
+                <w:lang w:val="es-CO"/>
+              </w:rPr>
+              <w:t xml:space="preserve"> el medico que debería estar en la lista</w:t>
+            </w:r>
+          </w:p>
+        </w:tc>
+      </w:tr>
+      <w:tr>
+        <w:trPr>
+          <w:trHeight w:val="2236"/>
+        </w:trPr>
+        <w:tc>
+          <w:tcPr>
+            <w:tcW w:w="3357" w:type="dxa"/>
+          </w:tcPr>
+          <w:p>
+            <w:pPr>
+              <w:rPr>
+                <w:rFonts w:ascii="Times New Roman" w:hAnsi="Times New Roman" w:cs="Times New Roman"/>
+                <w:sz w:val="28"/>
+                <w:szCs w:val="28"/>
+                <w:lang w:val="es-CO"/>
+              </w:rPr>
+            </w:pPr>
+            <w:proofErr w:type="spellStart"/>
+            <w:r>
+              <w:rPr>
+                <w:rFonts w:ascii="Times New Roman" w:hAnsi="Times New Roman" w:cs="Times New Roman"/>
+                <w:sz w:val="28"/>
+                <w:szCs w:val="28"/>
+                <w:lang w:val="es-CO"/>
+              </w:rPr>
+              <w:t>assertFalse</w:t>
+            </w:r>
+            <w:proofErr w:type="spellEnd"/>
+            <w:r>
+              <w:rPr>
+                <w:rFonts w:ascii="Times New Roman" w:hAnsi="Times New Roman" w:cs="Times New Roman"/>
+                <w:sz w:val="28"/>
+                <w:szCs w:val="28"/>
+                <w:lang w:val="es-CO"/>
+              </w:rPr>
+              <w:t>(modificado)</w:t>
+            </w:r>
+          </w:p>
+          <w:p>
+            <w:pPr>
+              <w:rPr>
+                <w:rFonts w:ascii="Times New Roman" w:hAnsi="Times New Roman" w:cs="Times New Roman"/>
+                <w:sz w:val="28"/>
+                <w:szCs w:val="28"/>
+                <w:lang w:val="es-CO"/>
+              </w:rPr>
+            </w:pPr>
+          </w:p>
+        </w:tc>
+        <w:tc>
+          <w:tcPr>
+            <w:tcW w:w="2751" w:type="dxa"/>
+          </w:tcPr>
+          <w:p>
+            <w:pPr>
+              <w:rPr>
+                <w:rFonts w:ascii="Times New Roman" w:hAnsi="Times New Roman" w:cs="Times New Roman"/>
+                <w:sz w:val="28"/>
+                <w:szCs w:val="28"/>
+                <w:lang w:val="es-CO"/>
+              </w:rPr>
+            </w:pPr>
+            <w:r>
+              <w:rPr>
+                <w:rFonts w:ascii="Times New Roman" w:hAnsi="Times New Roman" w:cs="Times New Roman"/>
+                <w:sz w:val="28"/>
+                <w:szCs w:val="28"/>
+                <w:lang w:val="es-CO"/>
+              </w:rPr>
+              <w:t xml:space="preserve">Debe verificarse </w:t>
+            </w:r>
+            <w:proofErr w:type="gramStart"/>
+            <w:r>
+              <w:rPr>
+                <w:rFonts w:ascii="Times New Roman" w:hAnsi="Times New Roman" w:cs="Times New Roman"/>
+                <w:sz w:val="28"/>
+                <w:szCs w:val="28"/>
+                <w:lang w:val="es-CO"/>
+              </w:rPr>
+              <w:t>de que</w:t>
+            </w:r>
+            <w:proofErr w:type="gramEnd"/>
+            <w:r>
+              <w:rPr>
+                <w:rFonts w:ascii="Times New Roman" w:hAnsi="Times New Roman" w:cs="Times New Roman"/>
+                <w:sz w:val="28"/>
+                <w:szCs w:val="28"/>
+                <w:lang w:val="es-CO"/>
+              </w:rPr>
+              <w:t xml:space="preserve"> al modificar un medico se necesite al menos dos, no modificar ese mismo</w:t>
+            </w:r>
+          </w:p>
+        </w:tc>
+        <w:tc>
+          <w:tcPr>
+            <w:tcW w:w="2720" w:type="dxa"/>
+          </w:tcPr>
+          <w:p>
+            <w:pPr>
+              <w:rPr>
+                <w:rFonts w:ascii="Times New Roman" w:hAnsi="Times New Roman" w:cs="Times New Roman"/>
+                <w:sz w:val="28"/>
+                <w:szCs w:val="28"/>
+                <w:lang w:val="es-CO"/>
+              </w:rPr>
+            </w:pPr>
+            <w:r>
+              <w:rPr>
+                <w:rFonts w:ascii="Times New Roman" w:hAnsi="Times New Roman" w:cs="Times New Roman"/>
+                <w:sz w:val="28"/>
+                <w:szCs w:val="28"/>
+                <w:lang w:val="es-CO"/>
+              </w:rPr>
+              <w:t xml:space="preserve">Lanzar true y pasar la prueba porque se verifica que al menos haya 2 </w:t>
+            </w:r>
+            <w:proofErr w:type="spellStart"/>
+            <w:r>
+              <w:rPr>
+                <w:rFonts w:ascii="Times New Roman" w:hAnsi="Times New Roman" w:cs="Times New Roman"/>
+                <w:sz w:val="28"/>
+                <w:szCs w:val="28"/>
+                <w:lang w:val="es-CO"/>
+              </w:rPr>
+              <w:t>medicos</w:t>
+            </w:r>
+            <w:proofErr w:type="spellEnd"/>
+            <w:r>
+              <w:rPr>
+                <w:rFonts w:ascii="Times New Roman" w:hAnsi="Times New Roman" w:cs="Times New Roman"/>
+                <w:sz w:val="28"/>
+                <w:szCs w:val="28"/>
+                <w:lang w:val="es-CO"/>
+              </w:rPr>
+              <w:t xml:space="preserve"> para modificarlos</w:t>
+            </w:r>
+          </w:p>
+        </w:tc>
+      </w:tr>
+      <w:tr>
+        <w:trPr>
+          <w:trHeight w:val="2236"/>
+        </w:trPr>
+        <w:tc>
+          <w:tcPr>
+            <w:tcW w:w="3357" w:type="dxa"/>
+          </w:tcPr>
+          <w:p>
+            <w:pPr>
+              <w:rPr>
+                <w:rFonts w:ascii="Times New Roman" w:hAnsi="Times New Roman" w:cs="Times New Roman"/>
+                <w:sz w:val="28"/>
+                <w:szCs w:val="28"/>
+                <w:lang w:val="es-CO"/>
+              </w:rPr>
+            </w:pPr>
+            <w:proofErr w:type="spellStart"/>
+            <w:r>
+              <w:rPr>
+                <w:rFonts w:ascii="Times New Roman" w:hAnsi="Times New Roman" w:cs="Times New Roman"/>
+                <w:sz w:val="28"/>
+                <w:szCs w:val="28"/>
+                <w:lang w:val="es-CO"/>
+              </w:rPr>
+              <w:t>assertTrue</w:t>
+            </w:r>
+            <w:proofErr w:type="spellEnd"/>
+            <w:r>
+              <w:rPr>
+                <w:rFonts w:ascii="Times New Roman" w:hAnsi="Times New Roman" w:cs="Times New Roman"/>
+                <w:sz w:val="28"/>
+                <w:szCs w:val="28"/>
+                <w:lang w:val="es-CO"/>
+              </w:rPr>
+              <w:t>(eliminado)</w:t>
+            </w:r>
+          </w:p>
+        </w:tc>
+        <w:tc>
+          <w:tcPr>
+            <w:tcW w:w="2751" w:type="dxa"/>
+          </w:tcPr>
+          <w:p>
+            <w:pPr>
+              <w:rPr>
+                <w:rFonts w:ascii="Times New Roman" w:hAnsi="Times New Roman" w:cs="Times New Roman"/>
+                <w:sz w:val="28"/>
+                <w:szCs w:val="28"/>
+                <w:lang w:val="es-CO"/>
+              </w:rPr>
+            </w:pPr>
+            <w:r>
+              <w:rPr>
+                <w:rFonts w:ascii="Times New Roman" w:hAnsi="Times New Roman" w:cs="Times New Roman"/>
+                <w:sz w:val="28"/>
+                <w:szCs w:val="28"/>
+                <w:lang w:val="es-CO"/>
+              </w:rPr>
+              <w:t xml:space="preserve">Al momento de eliminar un medico se debe validar de que al obtener la lista no haya </w:t>
+            </w:r>
+            <w:proofErr w:type="spellStart"/>
+            <w:r>
+              <w:rPr>
+                <w:rFonts w:ascii="Times New Roman" w:hAnsi="Times New Roman" w:cs="Times New Roman"/>
+                <w:sz w:val="28"/>
+                <w:szCs w:val="28"/>
+                <w:lang w:val="es-CO"/>
+              </w:rPr>
+              <w:t>mas</w:t>
+            </w:r>
+            <w:proofErr w:type="spellEnd"/>
+            <w:r>
+              <w:rPr>
+                <w:rFonts w:ascii="Times New Roman" w:hAnsi="Times New Roman" w:cs="Times New Roman"/>
+                <w:sz w:val="28"/>
+                <w:szCs w:val="28"/>
+                <w:lang w:val="es-CO"/>
+              </w:rPr>
+              <w:t xml:space="preserve"> </w:t>
+            </w:r>
+            <w:proofErr w:type="spellStart"/>
+            <w:r>
+              <w:rPr>
+                <w:rFonts w:ascii="Times New Roman" w:hAnsi="Times New Roman" w:cs="Times New Roman"/>
+                <w:sz w:val="28"/>
+                <w:szCs w:val="28"/>
+                <w:lang w:val="es-CO"/>
+              </w:rPr>
+              <w:t>medicos</w:t>
+            </w:r>
+            <w:proofErr w:type="spellEnd"/>
+          </w:p>
+        </w:tc>
+        <w:tc>
+          <w:tcPr>
+            <w:tcW w:w="2720" w:type="dxa"/>
+          </w:tcPr>
+          <w:p>
+            <w:pPr>
+              <w:rPr>
+                <w:rFonts w:ascii="Times New Roman" w:hAnsi="Times New Roman" w:cs="Times New Roman"/>
+                <w:sz w:val="28"/>
+                <w:szCs w:val="28"/>
+                <w:lang w:val="es-CO"/>
+              </w:rPr>
+            </w:pPr>
+            <w:r>
+              <w:rPr>
+                <w:rFonts w:ascii="Times New Roman" w:hAnsi="Times New Roman" w:cs="Times New Roman"/>
+                <w:sz w:val="28"/>
+                <w:szCs w:val="28"/>
+                <w:lang w:val="es-CO"/>
+              </w:rPr>
+              <w:t xml:space="preserve">Lanzar true ya que no </w:t>
+            </w:r>
+            <w:proofErr w:type="gramStart"/>
+            <w:r>
+              <w:rPr>
+                <w:rFonts w:ascii="Times New Roman" w:hAnsi="Times New Roman" w:cs="Times New Roman"/>
+                <w:sz w:val="28"/>
+                <w:szCs w:val="28"/>
+                <w:lang w:val="es-CO"/>
+              </w:rPr>
+              <w:t>deben</w:t>
+            </w:r>
+            <w:proofErr w:type="gramEnd"/>
+            <w:r>
+              <w:rPr>
+                <w:rFonts w:ascii="Times New Roman" w:hAnsi="Times New Roman" w:cs="Times New Roman"/>
+                <w:sz w:val="28"/>
+                <w:szCs w:val="28"/>
+                <w:lang w:val="es-CO"/>
+              </w:rPr>
+              <w:t xml:space="preserve"> haber </w:t>
+            </w:r>
+            <w:proofErr w:type="spellStart"/>
+            <w:r>
+              <w:rPr>
+                <w:rFonts w:ascii="Times New Roman" w:hAnsi="Times New Roman" w:cs="Times New Roman"/>
+                <w:sz w:val="28"/>
+                <w:szCs w:val="28"/>
+                <w:lang w:val="es-CO"/>
+              </w:rPr>
+              <w:t>mas</w:t>
+            </w:r>
+            <w:proofErr w:type="spellEnd"/>
+            <w:r>
+              <w:rPr>
+                <w:rFonts w:ascii="Times New Roman" w:hAnsi="Times New Roman" w:cs="Times New Roman"/>
+                <w:sz w:val="28"/>
+                <w:szCs w:val="28"/>
+                <w:lang w:val="es-CO"/>
+              </w:rPr>
+              <w:t xml:space="preserve"> médicos y la lista debe tener 0 </w:t>
+            </w:r>
+            <w:proofErr w:type="spellStart"/>
+            <w:r>
+              <w:rPr>
+                <w:rFonts w:ascii="Times New Roman" w:hAnsi="Times New Roman" w:cs="Times New Roman"/>
+                <w:sz w:val="28"/>
+                <w:szCs w:val="28"/>
+                <w:lang w:val="es-CO"/>
+              </w:rPr>
+              <w:t>medicos</w:t>
+            </w:r>
+            <w:proofErr w:type="spellEnd"/>
+            <w:r>
+              <w:rPr>
+                <w:rFonts w:ascii="Times New Roman" w:hAnsi="Times New Roman" w:cs="Times New Roman"/>
+                <w:sz w:val="28"/>
+                <w:szCs w:val="28"/>
+                <w:lang w:val="es-CO"/>
+              </w:rPr>
+              <w:t xml:space="preserve"> al momento de eliminar</w:t>
+            </w:r>
+          </w:p>
+        </w:tc>
+      </w:tr>
+      <w:tr>
+        <w:trPr>
+          <w:trHeight w:val="2236"/>
+        </w:trPr>
+        <w:tc>
+          <w:tcPr>
+            <w:tcW w:w="3357" w:type="dxa"/>
+          </w:tcPr>
+          <w:p>
+            <w:pPr>
+              <w:rPr>
+                <w:rFonts w:ascii="Times New Roman" w:hAnsi="Times New Roman" w:cs="Times New Roman"/>
+                <w:sz w:val="28"/>
+                <w:szCs w:val="28"/>
+                <w:lang w:val="es-CO"/>
+              </w:rPr>
+            </w:pPr>
+            <w:proofErr w:type="spellStart"/>
+            <w:r>
+              <w:rPr>
+                <w:rFonts w:ascii="Times New Roman" w:hAnsi="Times New Roman" w:cs="Times New Roman"/>
+                <w:sz w:val="28"/>
+                <w:szCs w:val="28"/>
+                <w:lang w:val="es-CO"/>
+              </w:rPr>
+              <w:t>assertFalse</w:t>
+            </w:r>
+            <w:proofErr w:type="spellEnd"/>
+            <w:r>
+              <w:rPr>
+                <w:rFonts w:ascii="Times New Roman" w:hAnsi="Times New Roman" w:cs="Times New Roman"/>
+                <w:sz w:val="28"/>
+                <w:szCs w:val="28"/>
+                <w:lang w:val="es-CO"/>
+              </w:rPr>
+              <w:t>(eliminado)</w:t>
+            </w:r>
+          </w:p>
+        </w:tc>
+        <w:tc>
+          <w:tcPr>
+            <w:tcW w:w="2751" w:type="dxa"/>
+          </w:tcPr>
+          <w:p>
+            <w:pPr>
+              <w:rPr>
+                <w:rFonts w:ascii="Times New Roman" w:hAnsi="Times New Roman" w:cs="Times New Roman"/>
+                <w:sz w:val="28"/>
+                <w:szCs w:val="28"/>
+                <w:lang w:val="es-CO"/>
+              </w:rPr>
+            </w:pPr>
+            <w:r>
+              <w:rPr>
+                <w:rFonts w:ascii="Times New Roman" w:hAnsi="Times New Roman" w:cs="Times New Roman"/>
+                <w:sz w:val="28"/>
+                <w:szCs w:val="28"/>
+                <w:lang w:val="es-CO"/>
+              </w:rPr>
+              <w:t xml:space="preserve">Al momento de eliminar un medico debe verificarse </w:t>
+            </w:r>
+            <w:proofErr w:type="gramStart"/>
+            <w:r>
+              <w:rPr>
+                <w:rFonts w:ascii="Times New Roman" w:hAnsi="Times New Roman" w:cs="Times New Roman"/>
+                <w:sz w:val="28"/>
+                <w:szCs w:val="28"/>
+                <w:lang w:val="es-CO"/>
+              </w:rPr>
+              <w:t>de que</w:t>
+            </w:r>
+            <w:proofErr w:type="gramEnd"/>
+            <w:r>
+              <w:rPr>
+                <w:rFonts w:ascii="Times New Roman" w:hAnsi="Times New Roman" w:cs="Times New Roman"/>
+                <w:sz w:val="28"/>
+                <w:szCs w:val="28"/>
+                <w:lang w:val="es-CO"/>
+              </w:rPr>
+              <w:t xml:space="preserve"> al menos haya sido agregado</w:t>
+            </w:r>
+          </w:p>
+        </w:tc>
+        <w:tc>
+          <w:tcPr>
+            <w:tcW w:w="2720" w:type="dxa"/>
+          </w:tcPr>
+          <w:p>
+            <w:pPr>
+              <w:rPr>
+                <w:rFonts w:ascii="Times New Roman" w:hAnsi="Times New Roman" w:cs="Times New Roman"/>
+                <w:sz w:val="28"/>
+                <w:szCs w:val="28"/>
+                <w:lang w:val="es-CO"/>
+              </w:rPr>
+            </w:pPr>
+            <w:r>
+              <w:rPr>
+                <w:rFonts w:ascii="Times New Roman" w:hAnsi="Times New Roman" w:cs="Times New Roman"/>
+                <w:sz w:val="28"/>
+                <w:szCs w:val="28"/>
+                <w:lang w:val="es-CO"/>
+              </w:rPr>
+              <w:t>Lanzar false y pasar la prueba ya que se espera de que haya sido agregado al menos a la lista</w:t>
+            </w:r>
+          </w:p>
+        </w:tc>
+      </w:tr>
+      <w:tr>
+        <w:trPr>
+          <w:trHeight w:val="2236"/>
+        </w:trPr>
+        <w:tc>
+          <w:tcPr>
+            <w:tcW w:w="3357" w:type="dxa"/>
+          </w:tcPr>
+          <w:p>
+            <w:pPr>
+              <w:rPr>
+                <w:rFonts w:ascii="Times New Roman" w:hAnsi="Times New Roman" w:cs="Times New Roman"/>
+                <w:sz w:val="28"/>
+                <w:szCs w:val="28"/>
+                <w:lang w:val="es-CO"/>
+              </w:rPr>
+            </w:pPr>
+            <w:proofErr w:type="spellStart"/>
+            <w:r>
+              <w:rPr>
+                <w:rFonts w:ascii="Times New Roman" w:hAnsi="Times New Roman" w:cs="Times New Roman"/>
+                <w:sz w:val="28"/>
+                <w:szCs w:val="28"/>
+                <w:lang w:val="es-CO"/>
+              </w:rPr>
+              <w:t>assertTrue</w:t>
+            </w:r>
+            <w:proofErr w:type="spellEnd"/>
+            <w:r>
+              <w:rPr>
+                <w:rFonts w:ascii="Times New Roman" w:hAnsi="Times New Roman" w:cs="Times New Roman"/>
+                <w:sz w:val="28"/>
+                <w:szCs w:val="28"/>
+                <w:lang w:val="es-CO"/>
+              </w:rPr>
+              <w:t>(registrado)</w:t>
+            </w:r>
+          </w:p>
+        </w:tc>
+        <w:tc>
+          <w:tcPr>
+            <w:tcW w:w="2751" w:type="dxa"/>
+          </w:tcPr>
+          <w:p>
+            <w:pPr>
+              <w:rPr>
+                <w:rFonts w:ascii="Times New Roman" w:hAnsi="Times New Roman" w:cs="Times New Roman"/>
+                <w:sz w:val="28"/>
+                <w:szCs w:val="28"/>
+                <w:lang w:val="es-CO"/>
+              </w:rPr>
+            </w:pPr>
+            <w:r>
+              <w:rPr>
+                <w:rFonts w:ascii="Times New Roman" w:hAnsi="Times New Roman" w:cs="Times New Roman"/>
+                <w:sz w:val="28"/>
+                <w:szCs w:val="28"/>
+                <w:lang w:val="es-CO"/>
+              </w:rPr>
+              <w:t>Al momento de registrar un paciente debe lanzar true y verificar que el paciente cumpla con el tamaño de la lista</w:t>
+            </w:r>
+          </w:p>
+        </w:tc>
+        <w:tc>
+          <w:tcPr>
+            <w:tcW w:w="2720" w:type="dxa"/>
+          </w:tcPr>
+          <w:p>
+            <w:pPr>
+              <w:rPr>
+                <w:rFonts w:ascii="Times New Roman" w:hAnsi="Times New Roman" w:cs="Times New Roman"/>
+                <w:sz w:val="28"/>
+                <w:szCs w:val="28"/>
+                <w:lang w:val="es-CO"/>
+              </w:rPr>
+            </w:pPr>
+            <w:r>
+              <w:rPr>
+                <w:rFonts w:ascii="Times New Roman" w:hAnsi="Times New Roman" w:cs="Times New Roman"/>
+                <w:sz w:val="28"/>
+                <w:szCs w:val="28"/>
+                <w:lang w:val="es-CO"/>
+              </w:rPr>
+              <w:t xml:space="preserve">Lanzar true y pasar la prueba </w:t>
+            </w:r>
+          </w:p>
+        </w:tc>
+      </w:tr>
+      <w:tr>
+        <w:trPr>
+          <w:trHeight w:val="2236"/>
+        </w:trPr>
+        <w:tc>
+          <w:tcPr>
+            <w:tcW w:w="3357" w:type="dxa"/>
+          </w:tcPr>
+          <w:p>
+            <w:pPr>
+              <w:rPr>
+                <w:rFonts w:ascii="Times New Roman" w:hAnsi="Times New Roman" w:cs="Times New Roman"/>
+                <w:sz w:val="28"/>
+                <w:szCs w:val="28"/>
+                <w:lang w:val="es-CO"/>
+              </w:rPr>
+            </w:pPr>
+            <w:proofErr w:type="spellStart"/>
+            <w:proofErr w:type="gramStart"/>
+            <w:r>
+              <w:rPr>
+                <w:rFonts w:ascii="Times New Roman" w:hAnsi="Times New Roman" w:cs="Times New Roman"/>
+                <w:sz w:val="28"/>
+                <w:szCs w:val="28"/>
+                <w:lang w:val="es-CO"/>
+              </w:rPr>
+              <w:lastRenderedPageBreak/>
+              <w:t>assertFalse</w:t>
+            </w:r>
+            <w:proofErr w:type="spellEnd"/>
+            <w:r>
+              <w:rPr>
+                <w:rFonts w:ascii="Times New Roman" w:hAnsi="Times New Roman" w:cs="Times New Roman"/>
+                <w:sz w:val="28"/>
+                <w:szCs w:val="28"/>
+                <w:lang w:val="es-CO"/>
+              </w:rPr>
+              <w:t>(</w:t>
+            </w:r>
+            <w:proofErr w:type="spellStart"/>
+            <w:proofErr w:type="gramEnd"/>
+            <w:r>
+              <w:rPr>
+                <w:rFonts w:ascii="Times New Roman" w:hAnsi="Times New Roman" w:cs="Times New Roman"/>
+                <w:sz w:val="28"/>
+                <w:szCs w:val="28"/>
+                <w:lang w:val="es-CO"/>
+              </w:rPr>
+              <w:t>pacienteregistr</w:t>
+            </w:r>
+            <w:proofErr w:type="spellEnd"/>
+          </w:p>
+          <w:p>
+            <w:pPr>
+              <w:rPr>
+                <w:rFonts w:ascii="Times New Roman" w:hAnsi="Times New Roman" w:cs="Times New Roman"/>
+                <w:sz w:val="28"/>
+                <w:szCs w:val="28"/>
+                <w:lang w:val="es-CO"/>
+              </w:rPr>
+            </w:pPr>
+            <w:proofErr w:type="spellStart"/>
+            <w:r>
+              <w:rPr>
+                <w:rFonts w:ascii="Times New Roman" w:hAnsi="Times New Roman" w:cs="Times New Roman"/>
+                <w:sz w:val="28"/>
+                <w:szCs w:val="28"/>
+                <w:lang w:val="es-CO"/>
+              </w:rPr>
+              <w:t>ado</w:t>
+            </w:r>
+            <w:proofErr w:type="spellEnd"/>
+            <w:r>
+              <w:rPr>
+                <w:rFonts w:ascii="Times New Roman" w:hAnsi="Times New Roman" w:cs="Times New Roman"/>
+                <w:sz w:val="28"/>
+                <w:szCs w:val="28"/>
+                <w:lang w:val="es-CO"/>
+              </w:rPr>
+              <w:t>)</w:t>
+            </w:r>
+          </w:p>
+        </w:tc>
+        <w:tc>
+          <w:tcPr>
+            <w:tcW w:w="2751" w:type="dxa"/>
+          </w:tcPr>
+          <w:p>
+            <w:pPr>
+              <w:rPr>
+                <w:rFonts w:ascii="Times New Roman" w:hAnsi="Times New Roman" w:cs="Times New Roman"/>
+                <w:sz w:val="28"/>
+                <w:szCs w:val="28"/>
+                <w:lang w:val="es-CO"/>
+              </w:rPr>
+            </w:pPr>
+            <w:r>
+              <w:rPr>
+                <w:rFonts w:ascii="Times New Roman" w:hAnsi="Times New Roman" w:cs="Times New Roman"/>
+                <w:sz w:val="28"/>
+                <w:szCs w:val="28"/>
+                <w:lang w:val="es-CO"/>
+              </w:rPr>
+              <w:t xml:space="preserve">Debe validarse de que </w:t>
+            </w:r>
+          </w:p>
+          <w:p>
+            <w:pPr>
+              <w:rPr>
+                <w:rFonts w:ascii="Times New Roman" w:hAnsi="Times New Roman" w:cs="Times New Roman"/>
+                <w:sz w:val="28"/>
+                <w:szCs w:val="28"/>
+                <w:lang w:val="es-CO"/>
+              </w:rPr>
+            </w:pPr>
+            <w:r>
+              <w:rPr>
+                <w:rFonts w:ascii="Times New Roman" w:hAnsi="Times New Roman" w:cs="Times New Roman"/>
+                <w:sz w:val="28"/>
+                <w:szCs w:val="28"/>
+                <w:lang w:val="es-CO"/>
+              </w:rPr>
+              <w:t xml:space="preserve">Un paciente no tenga </w:t>
+            </w:r>
+          </w:p>
+          <w:p>
+            <w:pPr>
+              <w:rPr>
+                <w:rFonts w:ascii="Times New Roman" w:hAnsi="Times New Roman" w:cs="Times New Roman"/>
+                <w:sz w:val="28"/>
+                <w:szCs w:val="28"/>
+                <w:lang w:val="es-CO"/>
+              </w:rPr>
+            </w:pPr>
+            <w:r>
+              <w:rPr>
+                <w:rFonts w:ascii="Times New Roman" w:hAnsi="Times New Roman" w:cs="Times New Roman"/>
+                <w:sz w:val="28"/>
+                <w:szCs w:val="28"/>
+                <w:lang w:val="es-CO"/>
+              </w:rPr>
+              <w:t xml:space="preserve">Edad 0 ya que al menos debería tener 1 año, o si son meses </w:t>
+            </w:r>
+            <w:proofErr w:type="spellStart"/>
+            <w:r>
+              <w:rPr>
+                <w:rFonts w:ascii="Times New Roman" w:hAnsi="Times New Roman" w:cs="Times New Roman"/>
+                <w:sz w:val="28"/>
+                <w:szCs w:val="28"/>
+                <w:lang w:val="es-CO"/>
+              </w:rPr>
+              <w:t>tocaria</w:t>
+            </w:r>
+            <w:proofErr w:type="spellEnd"/>
+            <w:r>
+              <w:rPr>
+                <w:rFonts w:ascii="Times New Roman" w:hAnsi="Times New Roman" w:cs="Times New Roman"/>
+                <w:sz w:val="28"/>
+                <w:szCs w:val="28"/>
+                <w:lang w:val="es-CO"/>
+              </w:rPr>
+              <w:t xml:space="preserve"> ver en el constructor esas condiciones</w:t>
+            </w:r>
+          </w:p>
+        </w:tc>
+        <w:tc>
+          <w:tcPr>
+            <w:tcW w:w="2720" w:type="dxa"/>
+          </w:tcPr>
+          <w:p>
+            <w:pPr>
+              <w:rPr>
+                <w:rFonts w:ascii="Times New Roman" w:hAnsi="Times New Roman" w:cs="Times New Roman"/>
+                <w:sz w:val="28"/>
+                <w:szCs w:val="28"/>
+                <w:lang w:val="es-CO"/>
+              </w:rPr>
+            </w:pPr>
+            <w:r>
+              <w:rPr>
+                <w:rFonts w:ascii="Times New Roman" w:hAnsi="Times New Roman" w:cs="Times New Roman"/>
+                <w:sz w:val="28"/>
+                <w:szCs w:val="28"/>
+                <w:lang w:val="es-CO"/>
+              </w:rPr>
+              <w:t>Lanzar false y pasar la prueba ya que no puede tener edad 0</w:t>
+            </w:r>
+          </w:p>
+        </w:tc>
+      </w:tr>
+      <w:tr>
+        <w:trPr>
+          <w:trHeight w:val="2236"/>
+        </w:trPr>
+        <w:tc>
+          <w:tcPr>
+            <w:tcW w:w="3357" w:type="dxa"/>
+          </w:tcPr>
+          <w:p>
+            <w:pPr>
+              <w:rPr>
+                <w:rFonts w:ascii="Times New Roman" w:hAnsi="Times New Roman" w:cs="Times New Roman"/>
+                <w:sz w:val="28"/>
+                <w:szCs w:val="28"/>
+                <w:lang w:val="es-CO"/>
+              </w:rPr>
+            </w:pPr>
+            <w:proofErr w:type="spellStart"/>
+            <w:r>
+              <w:rPr>
+                <w:rFonts w:ascii="Times New Roman" w:hAnsi="Times New Roman" w:cs="Times New Roman"/>
+                <w:sz w:val="28"/>
+                <w:szCs w:val="28"/>
+                <w:lang w:val="es-CO"/>
+              </w:rPr>
+              <w:t>asserTrue</w:t>
+            </w:r>
+            <w:proofErr w:type="spellEnd"/>
+            <w:r>
+              <w:rPr>
+                <w:rFonts w:ascii="Times New Roman" w:hAnsi="Times New Roman" w:cs="Times New Roman"/>
+                <w:sz w:val="28"/>
+                <w:szCs w:val="28"/>
+                <w:lang w:val="es-CO"/>
+              </w:rPr>
+              <w:t>(modificado)</w:t>
+            </w:r>
+          </w:p>
+        </w:tc>
+        <w:tc>
+          <w:tcPr>
+            <w:tcW w:w="2751" w:type="dxa"/>
+          </w:tcPr>
+          <w:p>
+            <w:pPr>
+              <w:rPr>
+                <w:rFonts w:ascii="Times New Roman" w:hAnsi="Times New Roman" w:cs="Times New Roman"/>
+                <w:sz w:val="28"/>
+                <w:szCs w:val="28"/>
+                <w:lang w:val="es-CO"/>
+              </w:rPr>
+            </w:pPr>
+            <w:r>
+              <w:rPr>
+                <w:rFonts w:ascii="Times New Roman" w:hAnsi="Times New Roman" w:cs="Times New Roman"/>
+                <w:sz w:val="28"/>
+                <w:szCs w:val="28"/>
+                <w:lang w:val="es-CO"/>
+              </w:rPr>
+              <w:t xml:space="preserve">Debe validarse de que el paciente haya </w:t>
+            </w:r>
+            <w:r>
+              <w:rPr>
+                <w:rFonts w:ascii="Times New Roman" w:hAnsi="Times New Roman" w:cs="Times New Roman"/>
+                <w:sz w:val="28"/>
+                <w:szCs w:val="28"/>
+                <w:lang w:val="es-CO"/>
+              </w:rPr>
+              <w:t>sido modificado correctamente y validar esa lista correctamente el tamaño</w:t>
+            </w:r>
+          </w:p>
+        </w:tc>
+        <w:tc>
+          <w:tcPr>
+            <w:tcW w:w="2720" w:type="dxa"/>
+          </w:tcPr>
+          <w:p>
+            <w:pPr>
+              <w:rPr>
+                <w:rFonts w:ascii="Times New Roman" w:hAnsi="Times New Roman" w:cs="Times New Roman"/>
+                <w:sz w:val="28"/>
+                <w:szCs w:val="28"/>
+                <w:lang w:val="es-CO"/>
+              </w:rPr>
+            </w:pPr>
+            <w:r>
+              <w:rPr>
+                <w:rFonts w:ascii="Times New Roman" w:hAnsi="Times New Roman" w:cs="Times New Roman"/>
+                <w:sz w:val="28"/>
+                <w:szCs w:val="28"/>
+                <w:lang w:val="es-CO"/>
+              </w:rPr>
+              <w:t xml:space="preserve">Lanzar true y pasar la prueba </w:t>
+            </w:r>
+          </w:p>
+        </w:tc>
+      </w:tr>
+      <w:tr>
+        <w:trPr>
+          <w:trHeight w:val="2236"/>
+        </w:trPr>
+        <w:tc>
+          <w:tcPr>
+            <w:tcW w:w="3357" w:type="dxa"/>
+          </w:tcPr>
+          <w:p>
+            <w:pPr>
+              <w:rPr>
+                <w:rFonts w:ascii="Times New Roman" w:hAnsi="Times New Roman" w:cs="Times New Roman"/>
+                <w:sz w:val="28"/>
+                <w:szCs w:val="28"/>
+                <w:lang w:val="es-CO"/>
+              </w:rPr>
+            </w:pPr>
+            <w:proofErr w:type="spellStart"/>
+            <w:r>
+              <w:rPr>
+                <w:rFonts w:ascii="Times New Roman" w:hAnsi="Times New Roman" w:cs="Times New Roman"/>
+                <w:sz w:val="28"/>
+                <w:szCs w:val="28"/>
+                <w:lang w:val="es-CO"/>
+              </w:rPr>
+              <w:t>assertFalse</w:t>
+            </w:r>
+            <w:proofErr w:type="spellEnd"/>
+            <w:r>
+              <w:rPr>
+                <w:rFonts w:ascii="Times New Roman" w:hAnsi="Times New Roman" w:cs="Times New Roman"/>
+                <w:sz w:val="28"/>
+                <w:szCs w:val="28"/>
+                <w:lang w:val="es-CO"/>
+              </w:rPr>
+              <w:t>(modificado)</w:t>
+            </w:r>
+          </w:p>
+        </w:tc>
+        <w:tc>
+          <w:tcPr>
+            <w:tcW w:w="2751" w:type="dxa"/>
+          </w:tcPr>
+          <w:p>
+            <w:pPr>
+              <w:rPr>
+                <w:rFonts w:ascii="Times New Roman" w:hAnsi="Times New Roman" w:cs="Times New Roman"/>
+                <w:sz w:val="28"/>
+                <w:szCs w:val="28"/>
+                <w:lang w:val="es-CO"/>
+              </w:rPr>
+            </w:pPr>
+            <w:r>
+              <w:rPr>
+                <w:rFonts w:ascii="Times New Roman" w:hAnsi="Times New Roman" w:cs="Times New Roman"/>
+                <w:sz w:val="28"/>
+                <w:szCs w:val="28"/>
+                <w:lang w:val="es-CO"/>
+              </w:rPr>
+              <w:t xml:space="preserve">Debe validarse de que al menos haya dos pacientes para que el </w:t>
+            </w:r>
+            <w:proofErr w:type="spellStart"/>
+            <w:r>
+              <w:rPr>
+                <w:rFonts w:ascii="Times New Roman" w:hAnsi="Times New Roman" w:cs="Times New Roman"/>
+                <w:sz w:val="28"/>
+                <w:szCs w:val="28"/>
+                <w:lang w:val="es-CO"/>
+              </w:rPr>
+              <w:t>admin</w:t>
+            </w:r>
+            <w:proofErr w:type="spellEnd"/>
+            <w:r>
+              <w:rPr>
+                <w:rFonts w:ascii="Times New Roman" w:hAnsi="Times New Roman" w:cs="Times New Roman"/>
+                <w:sz w:val="28"/>
+                <w:szCs w:val="28"/>
+                <w:lang w:val="es-CO"/>
+              </w:rPr>
+              <w:t xml:space="preserve"> los modifique</w:t>
+            </w:r>
+          </w:p>
+        </w:tc>
+        <w:tc>
+          <w:tcPr>
+            <w:tcW w:w="2720" w:type="dxa"/>
+          </w:tcPr>
+          <w:p>
+            <w:pPr>
+              <w:rPr>
+                <w:rFonts w:ascii="Times New Roman" w:hAnsi="Times New Roman" w:cs="Times New Roman"/>
+                <w:sz w:val="28"/>
+                <w:szCs w:val="28"/>
+                <w:lang w:val="es-CO"/>
+              </w:rPr>
+            </w:pPr>
+            <w:r>
+              <w:rPr>
+                <w:rFonts w:ascii="Times New Roman" w:hAnsi="Times New Roman" w:cs="Times New Roman"/>
+                <w:sz w:val="28"/>
+                <w:szCs w:val="28"/>
+                <w:lang w:val="es-CO"/>
+              </w:rPr>
+              <w:t>Debe pasar la prueba y validar que no se modifique a si mismo</w:t>
+            </w:r>
+          </w:p>
+        </w:tc>
+      </w:tr>
+      <w:tr>
+        <w:trPr>
+          <w:trHeight w:val="2236"/>
+        </w:trPr>
+        <w:tc>
+          <w:tcPr>
+            <w:tcW w:w="3357" w:type="dxa"/>
+          </w:tcPr>
+          <w:p>
+            <w:pPr>
+              <w:rPr>
+                <w:rFonts w:ascii="Times New Roman" w:hAnsi="Times New Roman" w:cs="Times New Roman"/>
+                <w:sz w:val="28"/>
+                <w:szCs w:val="28"/>
+                <w:lang w:val="es-CO"/>
+              </w:rPr>
+            </w:pPr>
+            <w:proofErr w:type="spellStart"/>
+            <w:proofErr w:type="gramStart"/>
+            <w:r>
+              <w:rPr>
+                <w:rFonts w:ascii="Times New Roman" w:hAnsi="Times New Roman" w:cs="Times New Roman"/>
+                <w:sz w:val="28"/>
+                <w:szCs w:val="28"/>
+                <w:lang w:val="es-CO"/>
+              </w:rPr>
+              <w:t>assertFalse</w:t>
+            </w:r>
+            <w:proofErr w:type="spellEnd"/>
+            <w:r>
+              <w:rPr>
+                <w:rFonts w:ascii="Times New Roman" w:hAnsi="Times New Roman" w:cs="Times New Roman"/>
+                <w:sz w:val="28"/>
+                <w:szCs w:val="28"/>
+                <w:lang w:val="es-CO"/>
+              </w:rPr>
+              <w:t>(</w:t>
+            </w:r>
+            <w:proofErr w:type="spellStart"/>
+            <w:proofErr w:type="gramEnd"/>
+            <w:r>
+              <w:rPr>
+                <w:rFonts w:ascii="Times New Roman" w:hAnsi="Times New Roman" w:cs="Times New Roman"/>
+                <w:sz w:val="28"/>
+                <w:szCs w:val="28"/>
+                <w:lang w:val="es-CO"/>
+              </w:rPr>
+              <w:t>pacienteElimina</w:t>
+            </w:r>
+            <w:proofErr w:type="spellEnd"/>
+          </w:p>
+          <w:p>
+            <w:pPr>
+              <w:rPr>
+                <w:rFonts w:ascii="Times New Roman" w:hAnsi="Times New Roman" w:cs="Times New Roman"/>
+                <w:sz w:val="28"/>
+                <w:szCs w:val="28"/>
+                <w:lang w:val="es-CO"/>
+              </w:rPr>
+            </w:pPr>
+            <w:r>
+              <w:rPr>
+                <w:rFonts w:ascii="Times New Roman" w:hAnsi="Times New Roman" w:cs="Times New Roman"/>
+                <w:sz w:val="28"/>
+                <w:szCs w:val="28"/>
+                <w:lang w:val="es-CO"/>
+              </w:rPr>
+              <w:t>do)</w:t>
+            </w:r>
+          </w:p>
+        </w:tc>
+        <w:tc>
+          <w:tcPr>
+            <w:tcW w:w="2751" w:type="dxa"/>
+          </w:tcPr>
+          <w:p>
+            <w:pPr>
+              <w:rPr>
+                <w:rFonts w:ascii="Times New Roman" w:hAnsi="Times New Roman" w:cs="Times New Roman"/>
+                <w:sz w:val="28"/>
+                <w:szCs w:val="28"/>
+                <w:lang w:val="es-CO"/>
+              </w:rPr>
+            </w:pPr>
+            <w:r>
+              <w:rPr>
+                <w:rFonts w:ascii="Times New Roman" w:hAnsi="Times New Roman" w:cs="Times New Roman"/>
+                <w:sz w:val="28"/>
+                <w:szCs w:val="28"/>
+                <w:lang w:val="es-CO"/>
+              </w:rPr>
+              <w:t>Debe validarse de que</w:t>
+            </w:r>
+          </w:p>
+          <w:p>
+            <w:pPr>
+              <w:rPr>
+                <w:rFonts w:ascii="Times New Roman" w:hAnsi="Times New Roman" w:cs="Times New Roman"/>
+                <w:sz w:val="28"/>
+                <w:szCs w:val="28"/>
+                <w:lang w:val="es-CO"/>
+              </w:rPr>
+            </w:pPr>
+            <w:r>
+              <w:rPr>
+                <w:rFonts w:ascii="Times New Roman" w:hAnsi="Times New Roman" w:cs="Times New Roman"/>
+                <w:sz w:val="28"/>
+                <w:szCs w:val="28"/>
+                <w:lang w:val="es-CO"/>
+              </w:rPr>
+              <w:t xml:space="preserve">No se pueda </w:t>
+            </w:r>
+            <w:proofErr w:type="gramStart"/>
+            <w:r>
+              <w:rPr>
+                <w:rFonts w:ascii="Times New Roman" w:hAnsi="Times New Roman" w:cs="Times New Roman"/>
+                <w:sz w:val="28"/>
+                <w:szCs w:val="28"/>
+                <w:lang w:val="es-CO"/>
+              </w:rPr>
+              <w:t>eliminarse  un</w:t>
+            </w:r>
+            <w:proofErr w:type="gramEnd"/>
+            <w:r>
+              <w:rPr>
+                <w:rFonts w:ascii="Times New Roman" w:hAnsi="Times New Roman" w:cs="Times New Roman"/>
+                <w:sz w:val="28"/>
+                <w:szCs w:val="28"/>
+                <w:lang w:val="es-CO"/>
+              </w:rPr>
+              <w:t xml:space="preserve"> paciente que no ha sido agregado a la lista</w:t>
+            </w:r>
+          </w:p>
+        </w:tc>
+        <w:tc>
+          <w:tcPr>
+            <w:tcW w:w="2720" w:type="dxa"/>
+          </w:tcPr>
+          <w:p>
+            <w:pPr>
+              <w:rPr>
+                <w:rFonts w:ascii="Times New Roman" w:hAnsi="Times New Roman" w:cs="Times New Roman"/>
+                <w:sz w:val="28"/>
+                <w:szCs w:val="28"/>
+                <w:lang w:val="es-CO"/>
+              </w:rPr>
+            </w:pPr>
+            <w:r>
+              <w:rPr>
+                <w:rFonts w:ascii="Times New Roman" w:hAnsi="Times New Roman" w:cs="Times New Roman"/>
+                <w:sz w:val="28"/>
+                <w:szCs w:val="28"/>
+                <w:lang w:val="es-CO"/>
+              </w:rPr>
+              <w:t xml:space="preserve">Debe pasar la prueba y lanzar false ya que </w:t>
+            </w:r>
+          </w:p>
+          <w:p>
+            <w:pPr>
+              <w:rPr>
+                <w:rFonts w:ascii="Times New Roman" w:hAnsi="Times New Roman" w:cs="Times New Roman"/>
+                <w:sz w:val="28"/>
+                <w:szCs w:val="28"/>
+                <w:lang w:val="es-CO"/>
+              </w:rPr>
+            </w:pPr>
+            <w:r>
+              <w:rPr>
+                <w:rFonts w:ascii="Times New Roman" w:hAnsi="Times New Roman" w:cs="Times New Roman"/>
+                <w:sz w:val="28"/>
+                <w:szCs w:val="28"/>
+                <w:lang w:val="es-CO"/>
+              </w:rPr>
+              <w:t>Es algo que no debería pasar</w:t>
+            </w:r>
+          </w:p>
+        </w:tc>
+      </w:tr>
+      <w:tr>
+        <w:trPr>
+          <w:trHeight w:val="2236"/>
+        </w:trPr>
+        <w:tc>
+          <w:tcPr>
+            <w:tcW w:w="3357" w:type="dxa"/>
+          </w:tcPr>
+          <w:p>
+            <w:pPr>
+              <w:rPr>
+                <w:rFonts w:ascii="Times New Roman" w:hAnsi="Times New Roman" w:cs="Times New Roman"/>
+                <w:sz w:val="28"/>
+                <w:szCs w:val="28"/>
+                <w:lang w:val="es-CO"/>
+              </w:rPr>
+            </w:pPr>
+            <w:proofErr w:type="spellStart"/>
+            <w:proofErr w:type="gramStart"/>
+            <w:r>
+              <w:rPr>
+                <w:rFonts w:ascii="Times New Roman" w:hAnsi="Times New Roman" w:cs="Times New Roman"/>
+                <w:sz w:val="28"/>
+                <w:szCs w:val="28"/>
+                <w:lang w:val="es-CO"/>
+              </w:rPr>
+              <w:t>assertTrue</w:t>
+            </w:r>
+            <w:proofErr w:type="spellEnd"/>
+            <w:r>
+              <w:rPr>
+                <w:rFonts w:ascii="Times New Roman" w:hAnsi="Times New Roman" w:cs="Times New Roman"/>
+                <w:sz w:val="28"/>
+                <w:szCs w:val="28"/>
+                <w:lang w:val="es-CO"/>
+              </w:rPr>
+              <w:t>(</w:t>
+            </w:r>
+            <w:proofErr w:type="spellStart"/>
+            <w:proofErr w:type="gramEnd"/>
+            <w:r>
+              <w:rPr>
+                <w:rFonts w:ascii="Times New Roman" w:hAnsi="Times New Roman" w:cs="Times New Roman"/>
+                <w:sz w:val="28"/>
+                <w:szCs w:val="28"/>
+                <w:lang w:val="es-CO"/>
+              </w:rPr>
+              <w:t>String</w:t>
+            </w:r>
+            <w:proofErr w:type="spellEnd"/>
+            <w:r>
+              <w:rPr>
+                <w:rFonts w:ascii="Times New Roman" w:hAnsi="Times New Roman" w:cs="Times New Roman"/>
+                <w:sz w:val="28"/>
+                <w:szCs w:val="28"/>
+                <w:lang w:val="es-CO"/>
+              </w:rPr>
+              <w:t xml:space="preserve"> sala disponible)</w:t>
+            </w:r>
+          </w:p>
+        </w:tc>
+        <w:tc>
+          <w:tcPr>
+            <w:tcW w:w="2751" w:type="dxa"/>
+          </w:tcPr>
+          <w:p>
+            <w:pPr>
+              <w:rPr>
+                <w:rFonts w:ascii="Times New Roman" w:hAnsi="Times New Roman" w:cs="Times New Roman"/>
+                <w:sz w:val="28"/>
+                <w:szCs w:val="28"/>
+                <w:lang w:val="es-CO"/>
+              </w:rPr>
+            </w:pPr>
+            <w:r>
+              <w:rPr>
+                <w:rFonts w:ascii="Times New Roman" w:hAnsi="Times New Roman" w:cs="Times New Roman"/>
+                <w:sz w:val="28"/>
+                <w:szCs w:val="28"/>
+                <w:lang w:val="es-CO"/>
+              </w:rPr>
+              <w:t xml:space="preserve">Debe validarse de que </w:t>
+            </w:r>
+          </w:p>
+          <w:p>
+            <w:pPr>
+              <w:rPr>
+                <w:rFonts w:ascii="Times New Roman" w:hAnsi="Times New Roman" w:cs="Times New Roman"/>
+                <w:sz w:val="28"/>
+                <w:szCs w:val="28"/>
+                <w:lang w:val="es-CO"/>
+              </w:rPr>
+            </w:pPr>
+            <w:r>
+              <w:rPr>
+                <w:rFonts w:ascii="Times New Roman" w:hAnsi="Times New Roman" w:cs="Times New Roman"/>
+                <w:sz w:val="28"/>
+                <w:szCs w:val="28"/>
+                <w:lang w:val="es-CO"/>
+              </w:rPr>
+              <w:t xml:space="preserve">Al utilizar el método de ocupación este el mensaje de que la sala </w:t>
+            </w:r>
+            <w:proofErr w:type="spellStart"/>
+            <w:r>
+              <w:rPr>
+                <w:rFonts w:ascii="Times New Roman" w:hAnsi="Times New Roman" w:cs="Times New Roman"/>
+                <w:sz w:val="28"/>
+                <w:szCs w:val="28"/>
+                <w:lang w:val="es-CO"/>
+              </w:rPr>
+              <w:t>esta</w:t>
+            </w:r>
+            <w:proofErr w:type="spellEnd"/>
+            <w:r>
+              <w:rPr>
+                <w:rFonts w:ascii="Times New Roman" w:hAnsi="Times New Roman" w:cs="Times New Roman"/>
+                <w:sz w:val="28"/>
+                <w:szCs w:val="28"/>
+                <w:lang w:val="es-CO"/>
+              </w:rPr>
+              <w:t xml:space="preserve"> disponible</w:t>
+            </w:r>
+          </w:p>
+        </w:tc>
+        <w:tc>
+          <w:tcPr>
+            <w:tcW w:w="2720" w:type="dxa"/>
+          </w:tcPr>
+          <w:p>
+            <w:pPr>
+              <w:rPr>
+                <w:rFonts w:ascii="Times New Roman" w:hAnsi="Times New Roman" w:cs="Times New Roman"/>
+                <w:sz w:val="28"/>
+                <w:szCs w:val="28"/>
+                <w:lang w:val="es-CO"/>
+              </w:rPr>
+            </w:pPr>
+            <w:r>
+              <w:rPr>
+                <w:rFonts w:ascii="Times New Roman" w:hAnsi="Times New Roman" w:cs="Times New Roman"/>
+                <w:sz w:val="28"/>
+                <w:szCs w:val="28"/>
+                <w:lang w:val="es-CO"/>
+              </w:rPr>
+              <w:t xml:space="preserve">Debe pasar la prueba ya que la ideal es </w:t>
+            </w:r>
+            <w:proofErr w:type="gramStart"/>
+            <w:r>
+              <w:rPr>
+                <w:rFonts w:ascii="Times New Roman" w:hAnsi="Times New Roman" w:cs="Times New Roman"/>
+                <w:sz w:val="28"/>
+                <w:szCs w:val="28"/>
+                <w:lang w:val="es-CO"/>
+              </w:rPr>
+              <w:t>que</w:t>
+            </w:r>
+            <w:proofErr w:type="gramEnd"/>
+            <w:r>
+              <w:rPr>
+                <w:rFonts w:ascii="Times New Roman" w:hAnsi="Times New Roman" w:cs="Times New Roman"/>
+                <w:sz w:val="28"/>
+                <w:szCs w:val="28"/>
+                <w:lang w:val="es-CO"/>
+              </w:rPr>
+              <w:t xml:space="preserve"> al estar disponible, entonces pase la prueba</w:t>
+            </w:r>
+          </w:p>
+        </w:tc>
+      </w:tr>
+      <w:tr>
+        <w:trPr>
+          <w:trHeight w:val="2236"/>
+        </w:trPr>
+        <w:tc>
+          <w:tcPr>
+            <w:tcW w:w="3357" w:type="dxa"/>
+          </w:tcPr>
+          <w:p>
+            <w:pPr>
+              <w:rPr>
+                <w:rFonts w:ascii="Times New Roman" w:hAnsi="Times New Roman" w:cs="Times New Roman"/>
+                <w:sz w:val="28"/>
+                <w:szCs w:val="28"/>
+                <w:lang w:val="es-CO"/>
+              </w:rPr>
+            </w:pPr>
+            <w:proofErr w:type="spellStart"/>
+            <w:r>
+              <w:rPr>
+                <w:rFonts w:ascii="Times New Roman" w:hAnsi="Times New Roman" w:cs="Times New Roman"/>
+                <w:sz w:val="28"/>
+                <w:szCs w:val="28"/>
+                <w:lang w:val="es-CO"/>
+              </w:rPr>
+              <w:lastRenderedPageBreak/>
+              <w:t>assertNotNull</w:t>
+            </w:r>
+            <w:proofErr w:type="spellEnd"/>
+            <w:r>
+              <w:rPr>
+                <w:rFonts w:ascii="Times New Roman" w:hAnsi="Times New Roman" w:cs="Times New Roman"/>
+                <w:sz w:val="28"/>
+                <w:szCs w:val="28"/>
+                <w:lang w:val="es-CO"/>
+              </w:rPr>
+              <w:t>(resultado)</w:t>
+            </w:r>
+          </w:p>
+        </w:tc>
+        <w:tc>
+          <w:tcPr>
+            <w:tcW w:w="2751" w:type="dxa"/>
+          </w:tcPr>
+          <w:p>
+            <w:pPr>
+              <w:rPr>
+                <w:rFonts w:ascii="Times New Roman" w:hAnsi="Times New Roman" w:cs="Times New Roman"/>
+                <w:sz w:val="28"/>
+                <w:szCs w:val="28"/>
+                <w:lang w:val="es-CO"/>
+              </w:rPr>
+            </w:pPr>
+            <w:r>
+              <w:rPr>
+                <w:rFonts w:ascii="Times New Roman" w:hAnsi="Times New Roman" w:cs="Times New Roman"/>
+                <w:sz w:val="28"/>
+                <w:szCs w:val="28"/>
+                <w:lang w:val="es-CO"/>
+              </w:rPr>
+              <w:t xml:space="preserve">Debe validarse de que </w:t>
+            </w:r>
+          </w:p>
+          <w:p>
+            <w:pPr>
+              <w:rPr>
+                <w:rFonts w:ascii="Times New Roman" w:hAnsi="Times New Roman" w:cs="Times New Roman"/>
+                <w:sz w:val="28"/>
+                <w:szCs w:val="28"/>
+                <w:lang w:val="es-CO"/>
+              </w:rPr>
+            </w:pPr>
+            <w:r>
+              <w:rPr>
+                <w:rFonts w:ascii="Times New Roman" w:hAnsi="Times New Roman" w:cs="Times New Roman"/>
+                <w:sz w:val="28"/>
+                <w:szCs w:val="28"/>
+                <w:lang w:val="es-CO"/>
+              </w:rPr>
+              <w:t>Al momento de cambia una cita entonces que esa lista no sea nula y que la disponibilidad no puede estar ya disponible</w:t>
+            </w:r>
+          </w:p>
+        </w:tc>
+        <w:tc>
+          <w:tcPr>
+            <w:tcW w:w="2720" w:type="dxa"/>
+          </w:tcPr>
+          <w:p>
+            <w:pPr>
+              <w:rPr>
+                <w:rFonts w:ascii="Times New Roman" w:hAnsi="Times New Roman" w:cs="Times New Roman"/>
+                <w:sz w:val="28"/>
+                <w:szCs w:val="28"/>
+                <w:lang w:val="es-CO"/>
+              </w:rPr>
+            </w:pPr>
+            <w:r>
+              <w:rPr>
+                <w:rFonts w:ascii="Times New Roman" w:hAnsi="Times New Roman" w:cs="Times New Roman"/>
+                <w:sz w:val="28"/>
+                <w:szCs w:val="28"/>
+                <w:lang w:val="es-CO"/>
+              </w:rPr>
+              <w:t>Pasar la prueba y asegurarse de que la lista no sea nula</w:t>
+            </w:r>
+          </w:p>
+        </w:tc>
+      </w:tr>
+      <w:tr>
+        <w:trPr>
+          <w:trHeight w:val="2236"/>
+        </w:trPr>
+        <w:tc>
+          <w:tcPr>
+            <w:tcW w:w="3357" w:type="dxa"/>
+          </w:tcPr>
+          <w:p>
+            <w:pPr>
+              <w:rPr>
+                <w:rFonts w:ascii="Times New Roman" w:hAnsi="Times New Roman" w:cs="Times New Roman"/>
+                <w:sz w:val="28"/>
+                <w:szCs w:val="28"/>
+                <w:lang w:val="es-CO"/>
+              </w:rPr>
+            </w:pPr>
+            <w:proofErr w:type="spellStart"/>
+            <w:proofErr w:type="gramStart"/>
+            <w:r>
+              <w:rPr>
+                <w:rFonts w:ascii="Times New Roman" w:hAnsi="Times New Roman" w:cs="Times New Roman"/>
+                <w:sz w:val="28"/>
+                <w:szCs w:val="28"/>
+                <w:lang w:val="es-CO"/>
+              </w:rPr>
+              <w:t>assertNull</w:t>
+            </w:r>
+            <w:proofErr w:type="spellEnd"/>
+            <w:r>
+              <w:rPr>
+                <w:rFonts w:ascii="Times New Roman" w:hAnsi="Times New Roman" w:cs="Times New Roman"/>
+                <w:sz w:val="28"/>
+                <w:szCs w:val="28"/>
+                <w:lang w:val="es-CO"/>
+              </w:rPr>
+              <w:t>(</w:t>
+            </w:r>
+            <w:proofErr w:type="spellStart"/>
+            <w:proofErr w:type="gramEnd"/>
+            <w:r>
+              <w:rPr>
+                <w:rFonts w:ascii="Times New Roman" w:hAnsi="Times New Roman" w:cs="Times New Roman"/>
+                <w:sz w:val="28"/>
+                <w:szCs w:val="28"/>
+                <w:lang w:val="es-CO"/>
+              </w:rPr>
+              <w:t>metodoCambio</w:t>
+            </w:r>
+            <w:proofErr w:type="spellEnd"/>
+          </w:p>
+          <w:p>
+            <w:pPr>
+              <w:rPr>
+                <w:rFonts w:ascii="Times New Roman" w:hAnsi="Times New Roman" w:cs="Times New Roman"/>
+                <w:sz w:val="28"/>
+                <w:szCs w:val="28"/>
+                <w:lang w:val="es-CO"/>
+              </w:rPr>
+            </w:pPr>
+            <w:r>
+              <w:rPr>
+                <w:rFonts w:ascii="Times New Roman" w:hAnsi="Times New Roman" w:cs="Times New Roman"/>
+                <w:sz w:val="28"/>
+                <w:szCs w:val="28"/>
+                <w:lang w:val="es-CO"/>
+              </w:rPr>
+              <w:t>Cita)</w:t>
+            </w:r>
+          </w:p>
+        </w:tc>
+        <w:tc>
+          <w:tcPr>
+            <w:tcW w:w="2751" w:type="dxa"/>
+          </w:tcPr>
+          <w:p>
+            <w:pPr>
+              <w:rPr>
+                <w:rFonts w:ascii="Times New Roman" w:hAnsi="Times New Roman" w:cs="Times New Roman"/>
+                <w:sz w:val="28"/>
+                <w:szCs w:val="28"/>
+                <w:lang w:val="es-CO"/>
+              </w:rPr>
+            </w:pPr>
+            <w:r>
+              <w:rPr>
+                <w:rFonts w:ascii="Times New Roman" w:hAnsi="Times New Roman" w:cs="Times New Roman"/>
+                <w:sz w:val="28"/>
+                <w:szCs w:val="28"/>
+                <w:lang w:val="es-CO"/>
+              </w:rPr>
+              <w:t xml:space="preserve">Debe validarse de que </w:t>
+            </w:r>
+          </w:p>
+          <w:p>
+            <w:pPr>
+              <w:rPr>
+                <w:rFonts w:ascii="Times New Roman" w:hAnsi="Times New Roman" w:cs="Times New Roman"/>
+                <w:sz w:val="28"/>
+                <w:szCs w:val="28"/>
+                <w:lang w:val="es-CO"/>
+              </w:rPr>
+            </w:pPr>
+            <w:r>
+              <w:rPr>
+                <w:rFonts w:ascii="Times New Roman" w:hAnsi="Times New Roman" w:cs="Times New Roman"/>
+                <w:sz w:val="28"/>
+                <w:szCs w:val="28"/>
+                <w:lang w:val="es-CO"/>
+              </w:rPr>
+              <w:t>Al utilizar el método de cambiar cita haya al menos dos citas agregadas</w:t>
+            </w:r>
+          </w:p>
+        </w:tc>
+        <w:tc>
+          <w:tcPr>
+            <w:tcW w:w="2720" w:type="dxa"/>
+          </w:tcPr>
+          <w:p>
+            <w:pPr>
+              <w:rPr>
+                <w:rFonts w:ascii="Times New Roman" w:hAnsi="Times New Roman" w:cs="Times New Roman"/>
+                <w:sz w:val="28"/>
+                <w:szCs w:val="28"/>
+                <w:lang w:val="es-CO"/>
+              </w:rPr>
+            </w:pPr>
+            <w:r>
+              <w:rPr>
+                <w:rFonts w:ascii="Times New Roman" w:hAnsi="Times New Roman" w:cs="Times New Roman"/>
+                <w:sz w:val="28"/>
+                <w:szCs w:val="28"/>
+                <w:lang w:val="es-CO"/>
+              </w:rPr>
+              <w:t>Pasar la prueba y validar que sea nula ya que tiene que al menos tiene que existir dos citas medicas</w:t>
             </w:r>
           </w:p>
         </w:tc>
       </w:tr>
     </w:tbl>
-    <w:p>
-      <w:pPr>
-        <w:rPr>
-          <w:rFonts w:ascii="Times New Roman" w:hAnsi="Times New Roman" w:cs="Times New Roman"/>
-          <w:sz w:val="28"/>
-          <w:szCs w:val="28"/>
-          <w:lang w:val="es-CO"/>
-        </w:rPr>
-      </w:pPr>
-    </w:p>
-    <w:p>
-      <w:pPr>
-        <w:rPr>
-          <w:rFonts w:ascii="Times New Roman" w:hAnsi="Times New Roman" w:cs="Times New Roman"/>
-          <w:sz w:val="28"/>
-          <w:szCs w:val="28"/>
-          <w:lang w:val="es-CO"/>
-        </w:rPr>
-      </w:pPr>
-    </w:p>
     <w:p>
       <w:pPr>
         <w:rPr>

</xml_diff>